<commit_message>
adding timings + new report
</commit_message>
<xml_diff>
--- a/docs/Report.docx
+++ b/docs/Report.docx
@@ -2,11 +2,11 @@
 <file path=word/document.xml><?xml version="1.0" encoding="utf-8"?>
 <w:document xmlns:wpc="http://schemas.microsoft.com/office/word/2010/wordprocessingCanvas" xmlns:cx="http://schemas.microsoft.com/office/drawing/2014/chartex" xmlns:cx1="http://schemas.microsoft.com/office/drawing/2015/9/8/chartex" xmlns:cx2="http://schemas.microsoft.com/office/drawing/2015/10/21/chartex" xmlns:mc="http://schemas.openxmlformats.org/markup-compatibility/2006" xmlns:o="urn:schemas-microsoft-com:office:office" xmlns:r="http://schemas.openxmlformats.org/officeDocument/2006/relationships" xmlns:m="http://schemas.openxmlformats.org/officeDocument/2006/math" xmlns:v="urn:schemas-microsoft-com:vml" xmlns:wp14="http://schemas.microsoft.com/office/word/2010/wordprocessingDrawing" xmlns:wp="http://schemas.openxmlformats.org/drawingml/2006/wordprocessingDrawing" xmlns:w10="urn:schemas-microsoft-com:office:word" xmlns:w="http://schemas.openxmlformats.org/wordprocessingml/2006/main" xmlns:w14="http://schemas.microsoft.com/office/word/2010/wordml" xmlns:w15="http://schemas.microsoft.com/office/word/2012/wordml" xmlns:w16se="http://schemas.microsoft.com/office/word/2015/wordml/symex" xmlns:wpg="http://schemas.microsoft.com/office/word/2010/wordprocessingGroup" xmlns:wpi="http://schemas.microsoft.com/office/word/2010/wordprocessingInk" xmlns:wne="http://schemas.microsoft.com/office/word/2006/wordml" xmlns:wps="http://schemas.microsoft.com/office/word/2010/wordprocessingShape" mc:Ignorable="w14 w15 w16se wp14">
   <w:body>
-    <w:bookmarkStart w:id="0" w:name="_Toc321147149" w:displacedByCustomXml="next"/>
-    <w:bookmarkStart w:id="1" w:name="_Toc318188227" w:displacedByCustomXml="next"/>
+    <w:bookmarkStart w:id="0" w:name="_Toc321147011" w:displacedByCustomXml="next"/>
+    <w:bookmarkStart w:id="1" w:name="_Toc318189312" w:displacedByCustomXml="next"/>
     <w:bookmarkStart w:id="2" w:name="_Toc318188327" w:displacedByCustomXml="next"/>
-    <w:bookmarkStart w:id="3" w:name="_Toc318189312" w:displacedByCustomXml="next"/>
-    <w:bookmarkStart w:id="4" w:name="_Toc321147011" w:displacedByCustomXml="next"/>
+    <w:bookmarkStart w:id="3" w:name="_Toc318188227" w:displacedByCustomXml="next"/>
+    <w:bookmarkStart w:id="4" w:name="_Toc321147149" w:displacedByCustomXml="next"/>
     <w:sdt>
       <w:sdtPr>
         <w:rPr>
@@ -40,7 +40,7 @@
               <w:lang w:val="en-GB" w:eastAsia="en-GB"/>
             </w:rPr>
             <w:drawing>
-              <wp:anchor distT="0" distB="0" distL="114300" distR="114300" simplePos="0" relativeHeight="251659264" behindDoc="1" locked="0" layoutInCell="1" allowOverlap="0" wp14:anchorId="49586155" wp14:editId="5E9ACD7F">
+              <wp:anchor distT="0" distB="0" distL="114300" distR="114300" simplePos="0" relativeHeight="251659264" behindDoc="1" locked="0" layoutInCell="1" allowOverlap="0" wp14:anchorId="404F7363" wp14:editId="430A6798">
                 <wp:simplePos x="0" y="0"/>
                 <wp:positionH relativeFrom="margin">
                   <wp:posOffset>259715</wp:posOffset>
@@ -134,7 +134,7 @@
             <mc:AlternateContent>
               <mc:Choice Requires="wps">
                 <w:drawing>
-                  <wp:anchor distT="0" distB="0" distL="114300" distR="114300" simplePos="0" relativeHeight="251660288" behindDoc="0" locked="0" layoutInCell="1" allowOverlap="0" wp14:anchorId="73CA763F" wp14:editId="39274B6B">
+                  <wp:anchor distT="0" distB="0" distL="114300" distR="114300" simplePos="0" relativeHeight="251660288" behindDoc="0" locked="0" layoutInCell="1" allowOverlap="0" wp14:anchorId="013508C4" wp14:editId="6A9DF2CF">
                     <wp:simplePos x="0" y="0"/>
                     <wp:positionH relativeFrom="margin">
                       <wp:align>center</wp:align>
@@ -276,7 +276,7 @@
               </mc:Choice>
               <mc:Fallback>
                 <w:pict>
-                  <v:shapetype w14:anchorId="73CA763F" id="_x0000_t202" coordsize="21600,21600" o:spt="202" path="m,l,21600r21600,l21600,xe">
+                  <v:shapetype w14:anchorId="013508C4" id="_x0000_t202" coordsize="21600,21600" o:spt="202" path="m,l,21600r21600,l21600,xe">
                     <v:stroke joinstyle="miter"/>
                     <v:path gradientshapeok="t" o:connecttype="rect"/>
                   </v:shapetype>
@@ -372,7 +372,7 @@
             <mc:AlternateContent>
               <mc:Choice Requires="wps">
                 <w:drawing>
-                  <wp:anchor distT="0" distB="0" distL="114300" distR="114300" simplePos="0" relativeHeight="251661312" behindDoc="0" locked="0" layoutInCell="1" allowOverlap="0" wp14:anchorId="33851D84" wp14:editId="14CA1C09">
+                  <wp:anchor distT="0" distB="0" distL="114300" distR="114300" simplePos="0" relativeHeight="251661312" behindDoc="0" locked="0" layoutInCell="1" allowOverlap="0" wp14:anchorId="4878E477" wp14:editId="60E1726F">
                     <wp:simplePos x="0" y="0"/>
                     <wp:positionH relativeFrom="margin">
                       <wp:align>center</wp:align>
@@ -496,7 +496,7 @@
               </mc:Choice>
               <mc:Fallback>
                 <w:pict>
-                  <v:shape w14:anchorId="33851D84" id="Text Box 21" o:spid="_x0000_s1027" type="#_x0000_t202" style="position:absolute;margin-left:0;margin-top:0;width:310.5pt;height:104.4pt;z-index:251661312;visibility:visible;mso-wrap-style:square;mso-width-percent:950;mso-height-percent:0;mso-top-percent:750;mso-wrap-distance-left:9pt;mso-wrap-distance-top:0;mso-wrap-distance-right:9pt;mso-wrap-distance-bottom:0;mso-position-horizontal:center;mso-position-horizontal-relative:margin;mso-position-vertical-relative:margin;mso-width-percent:950;mso-height-percent:0;mso-top-percent:750;mso-width-relative:margin;mso-height-relative:margin;v-text-anchor:top" o:gfxdata="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" o:allowoverlap="f" filled="f" stroked="f" strokeweight=".5pt">
+                  <v:shape w14:anchorId="4878E477" id="Text Box 21" o:spid="_x0000_s1027" type="#_x0000_t202" style="position:absolute;margin-left:0;margin-top:0;width:310.5pt;height:104.4pt;z-index:251661312;visibility:visible;mso-wrap-style:square;mso-width-percent:950;mso-height-percent:0;mso-top-percent:750;mso-wrap-distance-left:9pt;mso-wrap-distance-top:0;mso-wrap-distance-right:9pt;mso-wrap-distance-bottom:0;mso-position-horizontal:center;mso-position-horizontal-relative:margin;mso-position-vertical-relative:margin;mso-width-percent:950;mso-height-percent:0;mso-top-percent:750;mso-width-relative:margin;mso-height-relative:margin;v-text-anchor:top" o:gfxdata="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" o:allowoverlap="f" filled="f" stroked="f" strokeweight=".5pt">
                     <v:textbox style="mso-fit-shape-to-text:t" inset="0,0,0,0">
                       <w:txbxContent>
                         <w:sdt>
@@ -570,6 +570,12 @@
         </w:p>
         <w:sdt>
           <w:sdtPr>
+            <w:rPr>
+              <w:rFonts w:asciiTheme="minorHAnsi" w:eastAsiaTheme="minorEastAsia" w:hAnsiTheme="minorHAnsi" w:cstheme="minorBidi"/>
+              <w:color w:val="242852" w:themeColor="text2"/>
+              <w:sz w:val="20"/>
+              <w:szCs w:val="20"/>
+            </w:rPr>
             <w:id w:val="302577900"/>
             <w:docPartObj>
               <w:docPartGallery w:val="Table of Contents"/>
@@ -578,13 +584,9 @@
           </w:sdtPr>
           <w:sdtEndPr>
             <w:rPr>
-              <w:rFonts w:asciiTheme="minorHAnsi" w:eastAsiaTheme="minorEastAsia" w:hAnsiTheme="minorHAnsi" w:cstheme="minorBidi"/>
               <w:b/>
               <w:bCs/>
               <w:noProof/>
-              <w:color w:val="242852" w:themeColor="text2"/>
-              <w:sz w:val="20"/>
-              <w:szCs w:val="20"/>
             </w:rPr>
           </w:sdtEndPr>
           <w:sdtContent>
@@ -619,7 +621,7 @@
               <w:r>
                 <w:fldChar w:fldCharType="separate"/>
               </w:r>
-              <w:hyperlink w:anchor="_Toc474702220" w:history="1">
+              <w:hyperlink w:anchor="_Toc474748661" w:history="1">
                 <w:r>
                   <w:rPr>
                     <w:rStyle w:val="Hyperlink"/>
@@ -646,7 +648,7 @@
                     <w:noProof/>
                     <w:webHidden/>
                   </w:rPr>
-                  <w:instrText xml:space="preserve"> PAGEREF _Toc474702220 \h </w:instrText>
+                  <w:instrText xml:space="preserve"> PAGEREF _Toc474748661 \h </w:instrText>
                 </w:r>
                 <w:r>
                   <w:rPr>
@@ -691,7 +693,7 @@
                   <w:lang w:val="en-GB" w:eastAsia="en-GB"/>
                 </w:rPr>
               </w:pPr>
-              <w:hyperlink w:anchor="_Toc474702221" w:history="1">
+              <w:hyperlink w:anchor="_Toc474748662" w:history="1">
                 <w:r>
                   <w:rPr>
                     <w:rStyle w:val="Hyperlink"/>
@@ -718,7 +720,7 @@
                     <w:noProof/>
                     <w:webHidden/>
                   </w:rPr>
-                  <w:instrText xml:space="preserve"> PAGEREF _Toc474702221 \h </w:instrText>
+                  <w:instrText xml:space="preserve"> PAGEREF _Toc474748662 \h </w:instrText>
                 </w:r>
                 <w:r>
                   <w:rPr>
@@ -763,7 +765,7 @@
                   <w:lang w:val="en-GB" w:eastAsia="en-GB"/>
                 </w:rPr>
               </w:pPr>
-              <w:hyperlink w:anchor="_Toc474702222" w:history="1">
+              <w:hyperlink w:anchor="_Toc474748663" w:history="1">
                 <w:r>
                   <w:rPr>
                     <w:rStyle w:val="Hyperlink"/>
@@ -790,7 +792,7 @@
                     <w:noProof/>
                     <w:webHidden/>
                   </w:rPr>
-                  <w:instrText xml:space="preserve"> PAGEREF _Toc474702222 \h </w:instrText>
+                  <w:instrText xml:space="preserve"> PAGEREF _Toc474748663 \h </w:instrText>
                 </w:r>
                 <w:r>
                   <w:rPr>
@@ -835,7 +837,7 @@
                   <w:lang w:val="en-GB" w:eastAsia="en-GB"/>
                 </w:rPr>
               </w:pPr>
-              <w:hyperlink w:anchor="_Toc474702223" w:history="1">
+              <w:hyperlink w:anchor="_Toc474748664" w:history="1">
                 <w:r>
                   <w:rPr>
                     <w:rStyle w:val="Hyperlink"/>
@@ -862,7 +864,7 @@
                     <w:noProof/>
                     <w:webHidden/>
                   </w:rPr>
-                  <w:instrText xml:space="preserve"> PAGEREF _Toc474702223 \h </w:instrText>
+                  <w:instrText xml:space="preserve"> PAGEREF _Toc474748664 \h </w:instrText>
                 </w:r>
                 <w:r>
                   <w:rPr>
@@ -907,7 +909,7 @@
                   <w:lang w:val="en-GB" w:eastAsia="en-GB"/>
                 </w:rPr>
               </w:pPr>
-              <w:hyperlink w:anchor="_Toc474702224" w:history="1">
+              <w:hyperlink w:anchor="_Toc474748665" w:history="1">
                 <w:r>
                   <w:rPr>
                     <w:rStyle w:val="Hyperlink"/>
@@ -934,7 +936,7 @@
                     <w:noProof/>
                     <w:webHidden/>
                   </w:rPr>
-                  <w:instrText xml:space="preserve"> PAGEREF _Toc474702224 \h </w:instrText>
+                  <w:instrText xml:space="preserve"> PAGEREF _Toc474748665 \h </w:instrText>
                 </w:r>
                 <w:r>
                   <w:rPr>
@@ -979,7 +981,7 @@
                   <w:lang w:val="en-GB" w:eastAsia="en-GB"/>
                 </w:rPr>
               </w:pPr>
-              <w:hyperlink w:anchor="_Toc474702225" w:history="1">
+              <w:hyperlink w:anchor="_Toc474748666" w:history="1">
                 <w:r>
                   <w:rPr>
                     <w:rStyle w:val="Hyperlink"/>
@@ -1006,7 +1008,7 @@
                     <w:noProof/>
                     <w:webHidden/>
                   </w:rPr>
-                  <w:instrText xml:space="preserve"> PAGEREF _Toc474702225 \h </w:instrText>
+                  <w:instrText xml:space="preserve"> PAGEREF _Toc474748666 \h </w:instrText>
                 </w:r>
                 <w:r>
                   <w:rPr>
@@ -1026,7 +1028,7 @@
                     <w:noProof/>
                     <w:webHidden/>
                   </w:rPr>
-                  <w:t>3</w:t>
+                  <w:t>4</w:t>
                 </w:r>
                 <w:r>
                   <w:rPr>
@@ -1051,7 +1053,7 @@
                   <w:lang w:val="en-GB" w:eastAsia="en-GB"/>
                 </w:rPr>
               </w:pPr>
-              <w:hyperlink w:anchor="_Toc474702226" w:history="1">
+              <w:hyperlink w:anchor="_Toc474748667" w:history="1">
                 <w:r>
                   <w:rPr>
                     <w:rStyle w:val="Hyperlink"/>
@@ -1078,7 +1080,7 @@
                     <w:noProof/>
                     <w:webHidden/>
                   </w:rPr>
-                  <w:instrText xml:space="preserve"> PAGEREF _Toc474702226 \h </w:instrText>
+                  <w:instrText xml:space="preserve"> PAGEREF _Toc474748667 \h </w:instrText>
                 </w:r>
                 <w:r>
                   <w:rPr>
@@ -1098,7 +1100,7 @@
                     <w:noProof/>
                     <w:webHidden/>
                   </w:rPr>
-                  <w:t>3</w:t>
+                  <w:t>4</w:t>
                 </w:r>
                 <w:r>
                   <w:rPr>
@@ -1123,7 +1125,7 @@
                   <w:lang w:val="en-GB" w:eastAsia="en-GB"/>
                 </w:rPr>
               </w:pPr>
-              <w:hyperlink w:anchor="_Toc474702227" w:history="1">
+              <w:hyperlink w:anchor="_Toc474748668" w:history="1">
                 <w:r>
                   <w:rPr>
                     <w:rStyle w:val="Hyperlink"/>
@@ -1150,7 +1152,7 @@
                     <w:noProof/>
                     <w:webHidden/>
                   </w:rPr>
-                  <w:instrText xml:space="preserve"> PAGEREF _Toc474702227 \h </w:instrText>
+                  <w:instrText xml:space="preserve"> PAGEREF _Toc474748668 \h </w:instrText>
                 </w:r>
                 <w:r>
                   <w:rPr>
@@ -1170,7 +1172,7 @@
                     <w:noProof/>
                     <w:webHidden/>
                   </w:rPr>
-                  <w:t>3</w:t>
+                  <w:t>5</w:t>
                 </w:r>
                 <w:r>
                   <w:rPr>
@@ -1195,7 +1197,7 @@
                   <w:lang w:val="en-GB" w:eastAsia="en-GB"/>
                 </w:rPr>
               </w:pPr>
-              <w:hyperlink w:anchor="_Toc474702228" w:history="1">
+              <w:hyperlink w:anchor="_Toc474748669" w:history="1">
                 <w:r>
                   <w:rPr>
                     <w:rStyle w:val="Hyperlink"/>
@@ -1222,7 +1224,7 @@
                     <w:noProof/>
                     <w:webHidden/>
                   </w:rPr>
-                  <w:instrText xml:space="preserve"> PAGEREF _Toc474702228 \h </w:instrText>
+                  <w:instrText xml:space="preserve"> PAGEREF _Toc474748669 \h </w:instrText>
                 </w:r>
                 <w:r>
                   <w:rPr>
@@ -1242,7 +1244,7 @@
                     <w:noProof/>
                     <w:webHidden/>
                   </w:rPr>
-                  <w:t>3</w:t>
+                  <w:t>6</w:t>
                 </w:r>
                 <w:r>
                   <w:rPr>
@@ -1267,7 +1269,7 @@
                   <w:lang w:val="en-GB" w:eastAsia="en-GB"/>
                 </w:rPr>
               </w:pPr>
-              <w:hyperlink w:anchor="_Toc474702229" w:history="1">
+              <w:hyperlink w:anchor="_Toc474748670" w:history="1">
                 <w:r>
                   <w:rPr>
                     <w:rStyle w:val="Hyperlink"/>
@@ -1294,7 +1296,7 @@
                     <w:noProof/>
                     <w:webHidden/>
                   </w:rPr>
-                  <w:instrText xml:space="preserve"> PAGEREF _Toc474702229 \h </w:instrText>
+                  <w:instrText xml:space="preserve"> PAGEREF _Toc474748670 \h </w:instrText>
                 </w:r>
                 <w:r>
                   <w:rPr>
@@ -1314,7 +1316,7 @@
                     <w:noProof/>
                     <w:webHidden/>
                   </w:rPr>
-                  <w:t>3</w:t>
+                  <w:t>7</w:t>
                 </w:r>
                 <w:r>
                   <w:rPr>
@@ -1339,7 +1341,7 @@
                   <w:lang w:val="en-GB" w:eastAsia="en-GB"/>
                 </w:rPr>
               </w:pPr>
-              <w:hyperlink w:anchor="_Toc474702230" w:history="1">
+              <w:hyperlink w:anchor="_Toc474748671" w:history="1">
                 <w:r>
                   <w:rPr>
                     <w:rStyle w:val="Hyperlink"/>
@@ -1366,7 +1368,7 @@
                     <w:noProof/>
                     <w:webHidden/>
                   </w:rPr>
-                  <w:instrText xml:space="preserve"> PAGEREF _Toc474702230 \h </w:instrText>
+                  <w:instrText xml:space="preserve"> PAGEREF _Toc474748671 \h </w:instrText>
                 </w:r>
                 <w:r>
                   <w:rPr>
@@ -1386,7 +1388,7 @@
                     <w:noProof/>
                     <w:webHidden/>
                   </w:rPr>
-                  <w:t>3</w:t>
+                  <w:t>7</w:t>
                 </w:r>
                 <w:r>
                   <w:rPr>
@@ -1411,7 +1413,7 @@
                   <w:lang w:val="en-GB" w:eastAsia="en-GB"/>
                 </w:rPr>
               </w:pPr>
-              <w:hyperlink w:anchor="_Toc474702231" w:history="1">
+              <w:hyperlink w:anchor="_Toc474748672" w:history="1">
                 <w:r>
                   <w:rPr>
                     <w:rStyle w:val="Hyperlink"/>
@@ -1438,7 +1440,7 @@
                     <w:noProof/>
                     <w:webHidden/>
                   </w:rPr>
-                  <w:instrText xml:space="preserve"> PAGEREF _Toc474702231 \h </w:instrText>
+                  <w:instrText xml:space="preserve"> PAGEREF _Toc474748672 \h </w:instrText>
                 </w:r>
                 <w:r>
                   <w:rPr>
@@ -1458,7 +1460,7 @@
                     <w:noProof/>
                     <w:webHidden/>
                   </w:rPr>
-                  <w:t>3</w:t>
+                  <w:t>7</w:t>
                 </w:r>
                 <w:r>
                   <w:rPr>
@@ -1483,7 +1485,7 @@
                   <w:lang w:val="en-GB" w:eastAsia="en-GB"/>
                 </w:rPr>
               </w:pPr>
-              <w:hyperlink w:anchor="_Toc474702232" w:history="1">
+              <w:hyperlink w:anchor="_Toc474748673" w:history="1">
                 <w:r>
                   <w:rPr>
                     <w:rStyle w:val="Hyperlink"/>
@@ -1510,7 +1512,7 @@
                     <w:noProof/>
                     <w:webHidden/>
                   </w:rPr>
-                  <w:instrText xml:space="preserve"> PAGEREF _Toc474702232 \h </w:instrText>
+                  <w:instrText xml:space="preserve"> PAGEREF _Toc474748673 \h </w:instrText>
                 </w:r>
                 <w:r>
                   <w:rPr>
@@ -1530,7 +1532,7 @@
                     <w:noProof/>
                     <w:webHidden/>
                   </w:rPr>
-                  <w:t>3</w:t>
+                  <w:t>7</w:t>
                 </w:r>
                 <w:r>
                   <w:rPr>
@@ -1555,7 +1557,7 @@
                   <w:lang w:val="en-GB" w:eastAsia="en-GB"/>
                 </w:rPr>
               </w:pPr>
-              <w:hyperlink w:anchor="_Toc474702233" w:history="1">
+              <w:hyperlink w:anchor="_Toc474748674" w:history="1">
                 <w:r>
                   <w:rPr>
                     <w:rStyle w:val="Hyperlink"/>
@@ -1582,7 +1584,7 @@
                     <w:noProof/>
                     <w:webHidden/>
                   </w:rPr>
-                  <w:instrText xml:space="preserve"> PAGEREF _Toc474702233 \h </w:instrText>
+                  <w:instrText xml:space="preserve"> PAGEREF _Toc474748674 \h </w:instrText>
                 </w:r>
                 <w:r>
                   <w:rPr>
@@ -1602,7 +1604,7 @@
                     <w:noProof/>
                     <w:webHidden/>
                   </w:rPr>
-                  <w:t>3</w:t>
+                  <w:t>8</w:t>
                 </w:r>
                 <w:r>
                   <w:rPr>
@@ -1627,7 +1629,7 @@
                   <w:lang w:val="en-GB" w:eastAsia="en-GB"/>
                 </w:rPr>
               </w:pPr>
-              <w:hyperlink w:anchor="_Toc474702234" w:history="1">
+              <w:hyperlink w:anchor="_Toc474748675" w:history="1">
                 <w:r>
                   <w:rPr>
                     <w:rStyle w:val="Hyperlink"/>
@@ -1654,7 +1656,7 @@
                     <w:noProof/>
                     <w:webHidden/>
                   </w:rPr>
-                  <w:instrText xml:space="preserve"> PAGEREF _Toc474702234 \h </w:instrText>
+                  <w:instrText xml:space="preserve"> PAGEREF _Toc474748675 \h </w:instrText>
                 </w:r>
                 <w:r>
                   <w:rPr>
@@ -1674,7 +1676,7 @@
                     <w:noProof/>
                     <w:webHidden/>
                   </w:rPr>
-                  <w:t>3</w:t>
+                  <w:t>8</w:t>
                 </w:r>
                 <w:r>
                   <w:rPr>
@@ -1699,7 +1701,7 @@
                   <w:lang w:val="en-GB" w:eastAsia="en-GB"/>
                 </w:rPr>
               </w:pPr>
-              <w:hyperlink w:anchor="_Toc474702235" w:history="1">
+              <w:hyperlink w:anchor="_Toc474748676" w:history="1">
                 <w:r>
                   <w:rPr>
                     <w:rStyle w:val="Hyperlink"/>
@@ -1726,7 +1728,7 @@
                     <w:noProof/>
                     <w:webHidden/>
                   </w:rPr>
-                  <w:instrText xml:space="preserve"> PAGEREF _Toc474702235 \h </w:instrText>
+                  <w:instrText xml:space="preserve"> PAGEREF _Toc474748676 \h </w:instrText>
                 </w:r>
                 <w:r>
                   <w:rPr>
@@ -1746,7 +1748,7 @@
                     <w:noProof/>
                     <w:webHidden/>
                   </w:rPr>
-                  <w:t>3</w:t>
+                  <w:t>8</w:t>
                 </w:r>
                 <w:r>
                   <w:rPr>
@@ -1771,7 +1773,7 @@
                   <w:lang w:val="en-GB" w:eastAsia="en-GB"/>
                 </w:rPr>
               </w:pPr>
-              <w:hyperlink w:anchor="_Toc474702236" w:history="1">
+              <w:hyperlink w:anchor="_Toc474748677" w:history="1">
                 <w:r>
                   <w:rPr>
                     <w:rStyle w:val="Hyperlink"/>
@@ -1798,7 +1800,7 @@
                     <w:noProof/>
                     <w:webHidden/>
                   </w:rPr>
-                  <w:instrText xml:space="preserve"> PAGEREF _Toc474702236 \h </w:instrText>
+                  <w:instrText xml:space="preserve"> PAGEREF _Toc474748677 \h </w:instrText>
                 </w:r>
                 <w:r>
                   <w:rPr>
@@ -1818,7 +1820,7 @@
                     <w:noProof/>
                     <w:webHidden/>
                   </w:rPr>
-                  <w:t>3</w:t>
+                  <w:t>8</w:t>
                 </w:r>
                 <w:r>
                   <w:rPr>
@@ -1917,7 +1919,7 @@
       <w:pPr>
         <w:pStyle w:val="Heading1"/>
       </w:pPr>
-      <w:bookmarkStart w:id="5" w:name="_Toc474702220"/>
+      <w:bookmarkStart w:id="5" w:name="_Toc474748661"/>
       <w:bookmarkEnd w:id="4"/>
       <w:bookmarkEnd w:id="3"/>
       <w:bookmarkEnd w:id="2"/>
@@ -1933,7 +1935,7 @@
       <w:pPr>
         <w:pStyle w:val="Heading2"/>
       </w:pPr>
-      <w:bookmarkStart w:id="6" w:name="_Toc474702221"/>
+      <w:bookmarkStart w:id="6" w:name="_Toc474748662"/>
       <w:r>
         <w:t>Problem</w:t>
       </w:r>
@@ -1951,7 +1953,7 @@
       <w:pPr>
         <w:pStyle w:val="Heading2"/>
       </w:pPr>
-      <w:bookmarkStart w:id="7" w:name="_Toc474702222"/>
+      <w:bookmarkStart w:id="7" w:name="_Toc474748663"/>
       <w:r>
         <w:t>Hardware</w:t>
       </w:r>
@@ -1976,8 +1978,12 @@
     </w:p>
     <w:p>
       <w:r>
+        <w:rPr>
+          <w:noProof/>
+          <w:lang w:val="en-GB" w:eastAsia="en-GB"/>
+        </w:rPr>
         <w:drawing>
-          <wp:anchor distT="0" distB="0" distL="114300" distR="114300" simplePos="0" relativeHeight="251664384" behindDoc="1" locked="0" layoutInCell="1" allowOverlap="1" wp14:anchorId="28A238E6" wp14:editId="726D88CC">
+          <wp:anchor distT="0" distB="0" distL="114300" distR="114300" simplePos="0" relativeHeight="251664384" behindDoc="1" locked="0" layoutInCell="1" allowOverlap="1" wp14:anchorId="43EFF7EC" wp14:editId="6806EC47">
             <wp:simplePos x="0" y="0"/>
             <wp:positionH relativeFrom="column">
               <wp:posOffset>3596640</wp:posOffset>
@@ -2048,8 +2054,12 @@
         </w:drawing>
       </w:r>
       <w:r>
+        <w:rPr>
+          <w:noProof/>
+          <w:lang w:val="en-GB" w:eastAsia="en-GB"/>
+        </w:rPr>
         <w:drawing>
-          <wp:anchor distT="0" distB="0" distL="114300" distR="114300" simplePos="0" relativeHeight="251663360" behindDoc="1" locked="0" layoutInCell="1" allowOverlap="1" wp14:anchorId="6F25F19E" wp14:editId="1DB32FD0">
+          <wp:anchor distT="0" distB="0" distL="114300" distR="114300" simplePos="0" relativeHeight="251663360" behindDoc="1" locked="0" layoutInCell="1" allowOverlap="1" wp14:anchorId="6CA34DEF" wp14:editId="4FF1CA7A">
             <wp:simplePos x="0" y="0"/>
             <wp:positionH relativeFrom="column">
               <wp:posOffset>191386</wp:posOffset>
@@ -2129,23 +2139,15 @@
       <w:pPr>
         <w:pStyle w:val="Heading2"/>
       </w:pPr>
-      <w:bookmarkStart w:id="8" w:name="_Toc474702223"/>
+      <w:bookmarkStart w:id="8" w:name="_Toc474748664"/>
       <w:r>
         <w:t>Software</w:t>
       </w:r>
       <w:bookmarkEnd w:id="8"/>
     </w:p>
     <w:p>
-      <w:pPr>
-        <w:rPr>
-          <w:b/>
-        </w:rPr>
-      </w:pPr>
-      <w:r>
-        <w:rPr>
-          <w:b/>
-        </w:rPr>
-        <w:t>Insert Paragraph</w:t>
+      <w:r>
+        <w:t>Porting the given code will be done with the following software.</w:t>
       </w:r>
     </w:p>
     <w:p>
@@ -2257,7 +2259,7 @@
       <w:pPr>
         <w:pStyle w:val="Heading2"/>
       </w:pPr>
-      <w:bookmarkStart w:id="9" w:name="_Toc474702224"/>
+      <w:bookmarkStart w:id="9" w:name="_Toc474748665"/>
       <w:r>
         <w:lastRenderedPageBreak/>
         <w:t>Goals</w:t>
@@ -2266,41 +2268,37 @@
     </w:p>
     <w:p>
       <w:r>
-        <w:t>Insert Paragraph</w:t>
+        <w:t xml:space="preserve">For the project I set some goals on which I could judge its success. The first goal was to output bit for bit the same image. Accuracy was of incredible important as a faster version is only applicable in real world use if it outputs the same image. Secondly a significant speed improvement is desired, this should be a certainty as the sequential CPU code will not be touched. Finally, the interface for running the program should be the same. Currently the program accepts two arguments from the program arguments. These arguments represent width and height for the outputted image, the CUDA port of this program will work in the same way for consistency. Following these goals </w:t>
+      </w:r>
+      <w:r>
+        <w:t>will result in an executable that behaviors exactly as the original, produces an identical result but do</w:t>
+      </w:r>
+      <w:r>
+        <w:t>es so in a fraction of the time thus proving the advantage of CUDA in speeding up intensive applications.</w:t>
       </w:r>
     </w:p>
     <w:p>
       <w:pPr>
-        <w:pStyle w:val="ListParagraph"/>
-        <w:numPr>
-          <w:ilvl w:val="0"/>
-          <w:numId w:val="8"/>
-        </w:numPr>
+        <w:pStyle w:val="Quote"/>
       </w:pPr>
       <w:r>
-        <w:t>Identical Output</w:t>
-      </w:r>
-    </w:p>
-    <w:p>
-      <w:pPr>
-        <w:pStyle w:val="ListParagraph"/>
-        <w:numPr>
-          <w:ilvl w:val="0"/>
-          <w:numId w:val="8"/>
-        </w:numPr>
-      </w:pPr>
+        <w:t xml:space="preserve">Identical Image </w:t>
+      </w:r>
+      <w:r>
+        <w:t>Output</w:t>
+      </w:r>
+      <w:r>
+        <w:t xml:space="preserve">- </w:t>
+      </w:r>
+      <w:r>
+        <w:t xml:space="preserve">Large </w:t>
+      </w:r>
       <w:r>
         <w:t>Speed Improvement</w:t>
       </w:r>
-    </w:p>
-    <w:p>
-      <w:pPr>
-        <w:pStyle w:val="ListParagraph"/>
-        <w:numPr>
-          <w:ilvl w:val="0"/>
-          <w:numId w:val="8"/>
-        </w:numPr>
-      </w:pPr>
+      <w:r>
+        <w:t xml:space="preserve">- </w:t>
+      </w:r>
       <w:r>
         <w:t>Identical Interface</w:t>
       </w:r>
@@ -2332,7 +2330,7 @@
       <w:pPr>
         <w:pStyle w:val="Heading1"/>
       </w:pPr>
-      <w:bookmarkStart w:id="10" w:name="_Toc474702225"/>
+      <w:bookmarkStart w:id="10" w:name="_Toc474748666"/>
       <w:r>
         <w:lastRenderedPageBreak/>
         <w:t>CPU Analysis</w:t>
@@ -2343,7 +2341,7 @@
       <w:pPr>
         <w:pStyle w:val="Heading2"/>
       </w:pPr>
-      <w:bookmarkStart w:id="11" w:name="_Toc474702226"/>
+      <w:bookmarkStart w:id="11" w:name="_Toc474748667"/>
       <w:r>
         <w:t>A</w:t>
       </w:r>
@@ -2354,60 +2352,412 @@
     </w:p>
     <w:p>
       <w:r>
-        <w:t>Expensive code</w:t>
+        <w:t>My first task was in doing a quick analysis of the given code to look for immediate performance improvements</w:t>
+      </w:r>
+      <w:r>
+        <w:t>. One of the first things identified was a double iteration.</w:t>
+      </w:r>
+    </w:p>
+    <w:bookmarkStart w:id="12" w:name="_MON_1547576867"/>
+    <w:bookmarkEnd w:id="12"/>
+    <w:p>
+      <w:r>
+        <w:object w:dxaOrig="10466" w:dyaOrig="1826">
+          <v:shapetype id="_x0000_t75" coordsize="21600,21600" o:spt="75" o:preferrelative="t" path="m@4@5l@4@11@9@11@9@5xe" filled="f" stroked="f">
+            <v:stroke joinstyle="miter"/>
+            <v:formulas>
+              <v:f eqn="if lineDrawn pixelLineWidth 0"/>
+              <v:f eqn="sum @0 1 0"/>
+              <v:f eqn="sum 0 0 @1"/>
+              <v:f eqn="prod @2 1 2"/>
+              <v:f eqn="prod @3 21600 pixelWidth"/>
+              <v:f eqn="prod @3 21600 pixelHeight"/>
+              <v:f eqn="sum @0 0 1"/>
+              <v:f eqn="prod @6 1 2"/>
+              <v:f eqn="prod @7 21600 pixelWidth"/>
+              <v:f eqn="sum @8 21600 0"/>
+              <v:f eqn="prod @7 21600 pixelHeight"/>
+              <v:f eqn="sum @10 21600 0"/>
+            </v:formulas>
+            <v:path o:extrusionok="f" gradientshapeok="t" o:connecttype="rect"/>
+            <o:lock v:ext="edit" aspectratio="t"/>
+          </v:shapetype>
+          <v:shape id="_x0000_i1036" type="#_x0000_t75" style="width:524.1pt;height:90.4pt" o:ole="" o:bordertopcolor="this" o:borderleftcolor="this" o:borderbottomcolor="this" o:borderrightcolor="this">
+            <v:imagedata r:id="rId13" o:title=""/>
+            <w10:bordertop type="single" width="4"/>
+            <w10:borderleft type="single" width="4"/>
+            <w10:borderbottom type="single" width="4"/>
+            <w10:borderright type="single" width="4"/>
+          </v:shape>
+          <o:OLEObject Type="Embed" ProgID="Word.OpenDocumentText.12" ShapeID="_x0000_i1036" DrawAspect="Content" ObjectID="_1548490662" r:id="rId14"/>
+        </w:object>
+      </w:r>
+    </w:p>
+    <w:p>
+      <w:pPr>
+        <w:jc w:val="both"/>
+      </w:pPr>
+      <w:r>
+        <w:t xml:space="preserve">An </w:t>
+      </w:r>
+      <w:r>
+        <w:t xml:space="preserve">unneeded row vector </w:t>
+      </w:r>
+      <w:r>
+        <w:t xml:space="preserve">was also identified which </w:t>
+      </w:r>
+      <w:r>
+        <w:t>wasn’t really needed as all it did was point to section of the image. While this would have little effect on the original code, once I ported it to CUDA it would mean less memory to transfer on the device and fewer calls to the CUDA API.</w:t>
+      </w:r>
+    </w:p>
+    <w:bookmarkStart w:id="13" w:name="_MON_1547578364"/>
+    <w:bookmarkEnd w:id="13"/>
+    <w:p>
+      <w:pPr>
+        <w:jc w:val="both"/>
+      </w:pPr>
+      <w:r>
+        <w:object w:dxaOrig="9360" w:dyaOrig="936">
+          <v:shape id="_x0000_i1040" type="#_x0000_t75" style="width:468.85pt;height:46.9pt" o:ole="" o:bordertopcolor="this" o:borderleftcolor="this" o:borderbottomcolor="this" o:borderrightcolor="this">
+            <v:imagedata r:id="rId15" o:title=""/>
+            <w10:bordertop type="single" width="4"/>
+            <w10:borderleft type="single" width="4"/>
+            <w10:borderbottom type="single" width="4"/>
+            <w10:borderright type="single" width="4"/>
+          </v:shape>
+          <o:OLEObject Type="Embed" ProgID="Word.OpenDocumentText.12" ShapeID="_x0000_i1040" DrawAspect="Content" ObjectID="_1548490663" r:id="rId16"/>
+        </w:object>
+      </w:r>
+    </w:p>
+    <w:p>
+      <w:pPr>
+        <w:jc w:val="both"/>
+      </w:pPr>
+      <w:r>
+        <w:t>Additionally, there was a stack allocated array which at least in debug mode where no optimizations where used made the code slower as this array was being allocated every time a color was set for the image. However as expected it was optimized out when optimization flags were turned on.</w:t>
+      </w:r>
+    </w:p>
+    <w:bookmarkStart w:id="14" w:name="_MON_1547578333"/>
+    <w:bookmarkEnd w:id="14"/>
+    <w:p>
+      <w:pPr>
+        <w:jc w:val="both"/>
+      </w:pPr>
+      <w:r>
+        <w:object w:dxaOrig="9360" w:dyaOrig="2716">
+          <v:shape id="_x0000_i1054" type="#_x0000_t75" style="width:468.85pt;height:136.45pt" o:ole="">
+            <v:imagedata r:id="rId17" o:title=""/>
+            <w10:bordertop type="single" width="4"/>
+            <w10:borderleft type="single" width="4"/>
+            <w10:borderbottom type="single" width="4"/>
+            <w10:borderright type="single" width="4"/>
+          </v:shape>
+          <o:OLEObject Type="Embed" ProgID="Word.OpenDocumentText.12" ShapeID="_x0000_i1054" DrawAspect="Content" ObjectID="_1548490664" r:id="rId18"/>
+        </w:object>
+      </w:r>
+    </w:p>
+    <w:p>
+      <w:pPr>
+        <w:jc w:val="both"/>
+      </w:pPr>
+      <w:r>
+        <w:t>When writing the file to disk the image is reversed and written in chunks. While the image will still need to be saved like this in the CUDA version to match the output for the given code, a much better improvement would be to have the code that generates the image to do it in reverse instead and then it can be directly written to disk rather than writing it in chunks.</w:t>
+      </w:r>
+    </w:p>
+    <w:bookmarkStart w:id="15" w:name="_MON_1548487347"/>
+    <w:bookmarkEnd w:id="15"/>
+    <w:p>
+      <w:pPr>
+        <w:jc w:val="both"/>
+      </w:pPr>
+      <w:r>
+        <w:object w:dxaOrig="9026" w:dyaOrig="2619">
+          <v:shape id="_x0000_i1057" type="#_x0000_t75" style="width:451.25pt;height:130.6pt" o:ole="" o:bordertopcolor="this" o:borderleftcolor="this" o:borderbottomcolor="this" o:borderrightcolor="this">
+            <v:imagedata r:id="rId19" o:title=""/>
+            <w10:bordertop type="single" width="4"/>
+            <w10:borderleft type="single" width="4"/>
+            <w10:borderbottom type="single" width="4"/>
+            <w10:borderright type="single" width="4"/>
+          </v:shape>
+          <o:OLEObject Type="Embed" ProgID="Word.OpenDocumentText.12" ShapeID="_x0000_i1057" DrawAspect="Content" ObjectID="_1548490665" r:id="rId20"/>
+        </w:object>
+      </w:r>
+    </w:p>
+    <w:p>
+      <w:pPr>
+        <w:jc w:val="both"/>
+      </w:pPr>
+      <w:r>
+        <w:lastRenderedPageBreak/>
+        <w:t>Finally, there was some missing if blocks which could have stop unneeded code from executing. If the first if statement validates to true it does not need evaluate the second if statement or enter the do while block. While a tiny improvement it is, it is a small improvement that could go a long way.</w:t>
+      </w:r>
+    </w:p>
+    <w:bookmarkStart w:id="16" w:name="_MON_1547579604"/>
+    <w:bookmarkEnd w:id="16"/>
+    <w:p>
+      <w:pPr>
+        <w:jc w:val="both"/>
+      </w:pPr>
+      <w:r>
+        <w:object w:dxaOrig="9026" w:dyaOrig="3058">
+          <v:shape id="_x0000_i1067" type="#_x0000_t75" style="width:452.1pt;height:152.35pt" o:ole="">
+            <v:imagedata r:id="rId21" o:title=""/>
+            <w10:bordertop type="single" width="4"/>
+            <w10:borderleft type="single" width="4"/>
+            <w10:borderbottom type="single" width="4"/>
+            <w10:borderright type="single" width="4"/>
+          </v:shape>
+          <o:OLEObject Type="Embed" ProgID="Word.OpenDocumentText.12" ShapeID="_x0000_i1067" DrawAspect="Content" ObjectID="_1548490666" r:id="rId22"/>
+        </w:object>
       </w:r>
     </w:p>
     <w:p>
       <w:pPr>
         <w:pStyle w:val="Heading2"/>
       </w:pPr>
-      <w:bookmarkStart w:id="12" w:name="_Toc474702227"/>
+      <w:bookmarkStart w:id="17" w:name="_Toc474748668"/>
       <w:r>
         <w:t>T</w:t>
       </w:r>
       <w:r>
         <w:t>imings</w:t>
       </w:r>
-      <w:bookmarkEnd w:id="12"/>
+      <w:bookmarkEnd w:id="17"/>
     </w:p>
     <w:p>
       <w:r>
-        <w:t>One graph for all image sizes</w:t>
+        <w:t xml:space="preserve">For timings I took each function and benchmarked it with various image sizes and took the average from 10 runs of the function. All </w:t>
+      </w:r>
+      <w:r>
+        <w:t>optimizations</w:t>
+      </w:r>
+      <w:r>
+        <w:t xml:space="preserve"> were turned on</w:t>
+      </w:r>
+      <w:r>
+        <w:t xml:space="preserve"> and was compiled as a 64bit executable. Below you can find the breakdown of the results.</w:t>
+      </w:r>
+      <w:r>
+        <w:t xml:space="preserve"> As we can see the most expensive parts of the application are the </w:t>
+      </w:r>
+      <w:proofErr w:type="spellStart"/>
+      <w:r>
+        <w:t>calc_mandel</w:t>
+      </w:r>
+      <w:proofErr w:type="spellEnd"/>
+      <w:r>
+        <w:t xml:space="preserve"> function and the </w:t>
+      </w:r>
+      <w:proofErr w:type="spellStart"/>
+      <w:r>
+        <w:t>screen_dump</w:t>
+      </w:r>
+      <w:proofErr w:type="spellEnd"/>
+      <w:r>
+        <w:t xml:space="preserve"> function as expected. With this assumption proven correct and backed up by sufficient evidence I then when to profile the code to look at the most expensive sections of the code to have an idea of the gains to be made by the enhancements I had identified earlier and with the added benefit of utilizing CUDA to parallelize the code where needed.</w:t>
+      </w:r>
+    </w:p>
+    <w:p>
+      <w:r>
+        <w:rPr>
+          <w:noProof/>
+          <w:lang w:val="en-GB" w:eastAsia="en-GB"/>
+        </w:rPr>
+        <w:drawing>
+          <wp:inline distT="0" distB="0" distL="0" distR="0" wp14:anchorId="09F17F84" wp14:editId="10B5B296">
+            <wp:extent cx="6858000" cy="4582795"/>
+            <wp:effectExtent l="0" t="0" r="0" b="8255"/>
+            <wp:docPr id="1" name="Chart 1"/>
+            <wp:cNvGraphicFramePr/>
+            <a:graphic xmlns:a="http://schemas.openxmlformats.org/drawingml/2006/main">
+              <a:graphicData uri="http://schemas.openxmlformats.org/drawingml/2006/chart">
+                <c:chart xmlns:c="http://schemas.openxmlformats.org/drawingml/2006/chart" xmlns:r="http://schemas.openxmlformats.org/officeDocument/2006/relationships" r:id="rId23"/>
+              </a:graphicData>
+            </a:graphic>
+          </wp:inline>
+        </w:drawing>
       </w:r>
     </w:p>
     <w:p>
       <w:pPr>
         <w:pStyle w:val="Heading2"/>
       </w:pPr>
-      <w:bookmarkStart w:id="13" w:name="_Toc474702228"/>
+      <w:bookmarkStart w:id="18" w:name="_Toc474748669"/>
+      <w:r>
+        <w:rPr>
+          <w:noProof/>
+          <w:lang w:val="en-GB" w:eastAsia="en-GB"/>
+        </w:rPr>
+        <w:lastRenderedPageBreak/>
+        <w:drawing>
+          <wp:anchor distT="0" distB="0" distL="114300" distR="114300" simplePos="0" relativeHeight="251668480" behindDoc="1" locked="0" layoutInCell="1" allowOverlap="1" wp14:anchorId="2590F0D9" wp14:editId="44746BD4">
+            <wp:simplePos x="0" y="0"/>
+            <wp:positionH relativeFrom="margin">
+              <wp:posOffset>691116</wp:posOffset>
+            </wp:positionH>
+            <wp:positionV relativeFrom="paragraph">
+              <wp:posOffset>585721</wp:posOffset>
+            </wp:positionV>
+            <wp:extent cx="3688080" cy="2571750"/>
+            <wp:effectExtent l="152400" t="152400" r="369570" b="361950"/>
+            <wp:wrapTopAndBottom/>
+            <wp:docPr id="12" name="Picture 12"/>
+            <wp:cNvGraphicFramePr>
+              <a:graphicFrameLocks xmlns:a="http://schemas.openxmlformats.org/drawingml/2006/main" noChangeAspect="1"/>
+            </wp:cNvGraphicFramePr>
+            <a:graphic xmlns:a="http://schemas.openxmlformats.org/drawingml/2006/main">
+              <a:graphicData uri="http://schemas.openxmlformats.org/drawingml/2006/picture">
+                <pic:pic xmlns:pic="http://schemas.openxmlformats.org/drawingml/2006/picture">
+                  <pic:nvPicPr>
+                    <pic:cNvPr id="0" name="Picture 79"/>
+                    <pic:cNvPicPr>
+                      <a:picLocks noChangeAspect="1" noChangeArrowheads="1"/>
+                    </pic:cNvPicPr>
+                  </pic:nvPicPr>
+                  <pic:blipFill>
+                    <a:blip r:embed="rId24">
+                      <a:extLst>
+                        <a:ext uri="{28A0092B-C50C-407E-A947-70E740481C1C}">
+                          <a14:useLocalDpi xmlns:a14="http://schemas.microsoft.com/office/drawing/2010/main" val="0"/>
+                        </a:ext>
+                      </a:extLst>
+                    </a:blip>
+                    <a:srcRect/>
+                    <a:stretch>
+                      <a:fillRect/>
+                    </a:stretch>
+                  </pic:blipFill>
+                  <pic:spPr bwMode="auto">
+                    <a:xfrm>
+                      <a:off x="0" y="0"/>
+                      <a:ext cx="3688080" cy="2571750"/>
+                    </a:xfrm>
+                    <a:prstGeom prst="rect">
+                      <a:avLst/>
+                    </a:prstGeom>
+                    <a:ln>
+                      <a:noFill/>
+                    </a:ln>
+                    <a:effectLst>
+                      <a:outerShdw blurRad="292100" dist="139700" dir="2700000" algn="tl" rotWithShape="0">
+                        <a:srgbClr val="333333">
+                          <a:alpha val="65000"/>
+                        </a:srgbClr>
+                      </a:outerShdw>
+                    </a:effectLst>
+                  </pic:spPr>
+                </pic:pic>
+              </a:graphicData>
+            </a:graphic>
+            <wp14:sizeRelH relativeFrom="margin">
+              <wp14:pctWidth>0</wp14:pctWidth>
+            </wp14:sizeRelH>
+            <wp14:sizeRelV relativeFrom="margin">
+              <wp14:pctHeight>0</wp14:pctHeight>
+            </wp14:sizeRelV>
+          </wp:anchor>
+        </w:drawing>
+      </w:r>
       <w:r>
         <w:t>P</w:t>
       </w:r>
       <w:r>
         <w:t>rofiling</w:t>
       </w:r>
-      <w:bookmarkEnd w:id="13"/>
+      <w:bookmarkEnd w:id="18"/>
     </w:p>
     <w:p>
-      <w:r>
-        <w:t>Show profiling results</w:t>
-      </w:r>
+      <w:bookmarkStart w:id="19" w:name="_GoBack"/>
+      <w:bookmarkEnd w:id="19"/>
     </w:p>
-    <w:p/>
-    <w:p/>
-    <w:p/>
-    <w:p/>
-    <w:p/>
-    <w:p/>
-    <w:p/>
-    <w:p/>
-    <w:p/>
-    <w:p/>
-    <w:p/>
-    <w:p/>
-    <w:p/>
-    <w:p/>
-    <w:p/>
+    <w:p>
+      <m:oMathPara>
+        <m:oMath>
+          <m:r>
+            <w:rPr>
+              <w:rFonts w:ascii="Cambria Math" w:hAnsi="Cambria Math"/>
+            </w:rPr>
+            <m:t>C=components*width*height</m:t>
+          </m:r>
+        </m:oMath>
+      </m:oMathPara>
+    </w:p>
+    <w:p>
+      <w:r>
+        <w:rPr>
+          <w:noProof/>
+          <w:lang w:val="en-GB" w:eastAsia="en-GB"/>
+        </w:rPr>
+        <w:drawing>
+          <wp:anchor distT="0" distB="0" distL="114300" distR="114300" simplePos="0" relativeHeight="251666432" behindDoc="1" locked="0" layoutInCell="1" allowOverlap="1" wp14:anchorId="41598A4B" wp14:editId="231B36C4">
+            <wp:simplePos x="0" y="0"/>
+            <wp:positionH relativeFrom="margin">
+              <wp:posOffset>0</wp:posOffset>
+            </wp:positionH>
+            <wp:positionV relativeFrom="paragraph">
+              <wp:posOffset>449580</wp:posOffset>
+            </wp:positionV>
+            <wp:extent cx="4725035" cy="3000375"/>
+            <wp:effectExtent l="152400" t="152400" r="361315" b="371475"/>
+            <wp:wrapTopAndBottom/>
+            <wp:docPr id="4" name="Picture 4"/>
+            <wp:cNvGraphicFramePr>
+              <a:graphicFrameLocks xmlns:a="http://schemas.openxmlformats.org/drawingml/2006/main" noChangeAspect="1"/>
+            </wp:cNvGraphicFramePr>
+            <a:graphic xmlns:a="http://schemas.openxmlformats.org/drawingml/2006/main">
+              <a:graphicData uri="http://schemas.openxmlformats.org/drawingml/2006/picture">
+                <pic:pic xmlns:pic="http://schemas.openxmlformats.org/drawingml/2006/picture">
+                  <pic:nvPicPr>
+                    <pic:cNvPr id="0" name="Picture 78"/>
+                    <pic:cNvPicPr>
+                      <a:picLocks noChangeAspect="1" noChangeArrowheads="1"/>
+                    </pic:cNvPicPr>
+                  </pic:nvPicPr>
+                  <pic:blipFill>
+                    <a:blip r:embed="rId25">
+                      <a:extLst>
+                        <a:ext uri="{28A0092B-C50C-407E-A947-70E740481C1C}">
+                          <a14:useLocalDpi xmlns:a14="http://schemas.microsoft.com/office/drawing/2010/main" val="0"/>
+                        </a:ext>
+                      </a:extLst>
+                    </a:blip>
+                    <a:srcRect/>
+                    <a:stretch>
+                      <a:fillRect/>
+                    </a:stretch>
+                  </pic:blipFill>
+                  <pic:spPr bwMode="auto">
+                    <a:xfrm>
+                      <a:off x="0" y="0"/>
+                      <a:ext cx="4725035" cy="3000375"/>
+                    </a:xfrm>
+                    <a:prstGeom prst="rect">
+                      <a:avLst/>
+                    </a:prstGeom>
+                    <a:ln>
+                      <a:noFill/>
+                    </a:ln>
+                    <a:effectLst>
+                      <a:outerShdw blurRad="292100" dist="139700" dir="2700000" algn="tl" rotWithShape="0">
+                        <a:srgbClr val="333333">
+                          <a:alpha val="65000"/>
+                        </a:srgbClr>
+                      </a:outerShdw>
+                    </a:effectLst>
+                  </pic:spPr>
+                </pic:pic>
+              </a:graphicData>
+            </a:graphic>
+            <wp14:sizeRelH relativeFrom="margin">
+              <wp14:pctWidth>0</wp14:pctWidth>
+            </wp14:sizeRelH>
+            <wp14:sizeRelV relativeFrom="margin">
+              <wp14:pctHeight>0</wp14:pctHeight>
+            </wp14:sizeRelV>
+          </wp:anchor>
+        </w:drawing>
+      </w:r>
+    </w:p>
     <w:p/>
     <w:p/>
     <w:p/>
@@ -2417,18 +2767,18 @@
       <w:pPr>
         <w:pStyle w:val="Heading1"/>
       </w:pPr>
-      <w:bookmarkStart w:id="14" w:name="_Toc474702229"/>
+      <w:bookmarkStart w:id="20" w:name="_Toc474748670"/>
       <w:r>
         <w:lastRenderedPageBreak/>
         <w:t>GPU Implementation</w:t>
       </w:r>
-      <w:bookmarkEnd w:id="14"/>
+      <w:bookmarkEnd w:id="20"/>
     </w:p>
     <w:p>
       <w:pPr>
         <w:pStyle w:val="Heading2"/>
       </w:pPr>
-      <w:bookmarkStart w:id="15" w:name="_Toc474702230"/>
+      <w:bookmarkStart w:id="21" w:name="_Toc474748671"/>
       <w:r>
         <w:t>P</w:t>
       </w:r>
@@ -2441,33 +2791,33 @@
       <w:r>
         <w:t>verview</w:t>
       </w:r>
-      <w:bookmarkEnd w:id="15"/>
+      <w:bookmarkEnd w:id="21"/>
     </w:p>
     <w:p>
       <w:pPr>
         <w:pStyle w:val="Heading2"/>
       </w:pPr>
-      <w:bookmarkStart w:id="16" w:name="_Toc474702231"/>
+      <w:bookmarkStart w:id="22" w:name="_Toc474748672"/>
       <w:r>
         <w:t>O</w:t>
       </w:r>
       <w:r>
         <w:t>ptimisations</w:t>
       </w:r>
-      <w:bookmarkEnd w:id="16"/>
+      <w:bookmarkEnd w:id="22"/>
     </w:p>
     <w:p>
       <w:pPr>
         <w:pStyle w:val="Heading2"/>
       </w:pPr>
-      <w:bookmarkStart w:id="17" w:name="_Toc474702232"/>
+      <w:bookmarkStart w:id="23" w:name="_Toc474748673"/>
       <w:r>
         <w:t>T</w:t>
       </w:r>
       <w:r>
         <w:t>imings</w:t>
       </w:r>
-      <w:bookmarkEnd w:id="17"/>
+      <w:bookmarkEnd w:id="23"/>
     </w:p>
     <w:p/>
     <w:p/>
@@ -2493,63 +2843,60 @@
     <w:p/>
     <w:p/>
     <w:p/>
-    <w:p>
-      <w:bookmarkStart w:id="18" w:name="_GoBack"/>
-      <w:bookmarkEnd w:id="18"/>
-    </w:p>
+    <w:p/>
     <w:p>
       <w:pPr>
         <w:pStyle w:val="Heading1"/>
       </w:pPr>
-      <w:bookmarkStart w:id="19" w:name="_Toc474702233"/>
+      <w:bookmarkStart w:id="24" w:name="_Toc474748674"/>
       <w:r>
         <w:lastRenderedPageBreak/>
         <w:t>Project Results</w:t>
       </w:r>
-      <w:bookmarkEnd w:id="19"/>
+      <w:bookmarkEnd w:id="24"/>
     </w:p>
     <w:p>
       <w:pPr>
         <w:pStyle w:val="Heading2"/>
       </w:pPr>
-      <w:bookmarkStart w:id="20" w:name="_Toc474702234"/>
+      <w:bookmarkStart w:id="25" w:name="_Toc474748675"/>
       <w:r>
         <w:t>T</w:t>
       </w:r>
       <w:r>
         <w:t>esting</w:t>
       </w:r>
-      <w:bookmarkEnd w:id="20"/>
+      <w:bookmarkEnd w:id="25"/>
     </w:p>
     <w:p>
       <w:pPr>
         <w:pStyle w:val="Heading2"/>
       </w:pPr>
-      <w:bookmarkStart w:id="21" w:name="_Toc474702235"/>
+      <w:bookmarkStart w:id="26" w:name="_Toc474748676"/>
       <w:r>
         <w:t>C</w:t>
       </w:r>
       <w:r>
         <w:t>omparison</w:t>
       </w:r>
-      <w:bookmarkEnd w:id="21"/>
+      <w:bookmarkEnd w:id="26"/>
     </w:p>
     <w:p>
       <w:pPr>
         <w:pStyle w:val="Heading2"/>
       </w:pPr>
-      <w:bookmarkStart w:id="22" w:name="_Toc474702236"/>
+      <w:bookmarkStart w:id="27" w:name="_Toc474748677"/>
       <w:r>
         <w:t>C</w:t>
       </w:r>
       <w:r>
         <w:t>onclusion</w:t>
       </w:r>
-      <w:bookmarkEnd w:id="22"/>
+      <w:bookmarkEnd w:id="27"/>
     </w:p>
     <w:p/>
     <w:sectPr>
-      <w:footerReference w:type="default" r:id="rId13"/>
+      <w:footerReference w:type="default" r:id="rId26"/>
       <w:pgSz w:w="12240" w:h="15840"/>
       <w:pgMar w:top="720" w:right="720" w:bottom="720" w:left="720" w:header="720" w:footer="720" w:gutter="0"/>
       <w:pgNumType w:start="0"/>
@@ -2608,7 +2955,7 @@
       <w:rPr>
         <w:noProof/>
       </w:rPr>
-      <w:t>3</w:t>
+      <w:t>8</w:t>
     </w:r>
     <w:r>
       <w:fldChar w:fldCharType="end"/>
@@ -3056,6 +3403,7 @@
     <w:lsdException w:name="HTML Sample" w:semiHidden="1" w:unhideWhenUsed="1"/>
     <w:lsdException w:name="HTML Typewriter" w:semiHidden="1" w:unhideWhenUsed="1"/>
     <w:lsdException w:name="HTML Variable" w:semiHidden="1" w:unhideWhenUsed="1"/>
+    <w:lsdException w:name="Normal Table" w:semiHidden="1" w:unhideWhenUsed="1"/>
     <w:lsdException w:name="annotation subject" w:semiHidden="1" w:unhideWhenUsed="1"/>
     <w:lsdException w:name="No List" w:semiHidden="1" w:unhideWhenUsed="1"/>
     <w:lsdException w:name="Outline List 1" w:semiHidden="1" w:unhideWhenUsed="1"/>
@@ -3102,8 +3450,10 @@
     <w:lsdException w:name="Table Subtle 2" w:semiHidden="1" w:unhideWhenUsed="1"/>
     <w:lsdException w:name="Table Web 1" w:semiHidden="1" w:unhideWhenUsed="1"/>
     <w:lsdException w:name="Table Web 2" w:semiHidden="1" w:unhideWhenUsed="1"/>
+    <w:lsdException w:name="Table Web 3" w:semiHidden="1" w:unhideWhenUsed="1"/>
     <w:lsdException w:name="Balloon Text" w:semiHidden="1" w:unhideWhenUsed="1"/>
     <w:lsdException w:name="Table Grid" w:uiPriority="59"/>
+    <w:lsdException w:name="Table Theme" w:semiHidden="1" w:unhideWhenUsed="1"/>
     <w:lsdException w:name="Placeholder Text" w:semiHidden="1"/>
     <w:lsdException w:name="No Spacing" w:uiPriority="1" w:qFormat="1"/>
     <w:lsdException w:name="Light Shading" w:uiPriority="60"/>
@@ -3455,7 +3805,6 @@
   <w:style w:type="character" w:default="1" w:styleId="DefaultParagraphFont">
     <w:name w:val="Default Paragraph Font"/>
     <w:uiPriority w:val="1"/>
-    <w:semiHidden/>
     <w:unhideWhenUsed/>
   </w:style>
   <w:style w:type="table" w:default="1" w:styleId="TableNormal">
@@ -4080,6 +4429,1258 @@
 </w:styles>
 </file>
 
+<file path=word/charts/chart1.xml><?xml version="1.0" encoding="utf-8"?>
+<c:chartSpace xmlns:c="http://schemas.openxmlformats.org/drawingml/2006/chart" xmlns:a="http://schemas.openxmlformats.org/drawingml/2006/main" xmlns:r="http://schemas.openxmlformats.org/officeDocument/2006/relationships" xmlns:c16r2="http://schemas.microsoft.com/office/drawing/2015/06/chart">
+  <c:date1904 val="0"/>
+  <c:lang val="en-US"/>
+  <c:roundedCorners val="0"/>
+  <mc:AlternateContent xmlns:mc="http://schemas.openxmlformats.org/markup-compatibility/2006">
+    <mc:Choice xmlns:c14="http://schemas.microsoft.com/office/drawing/2007/8/2/chart" Requires="c14">
+      <c14:style val="102"/>
+    </mc:Choice>
+    <mc:Fallback>
+      <c:style val="2"/>
+    </mc:Fallback>
+  </mc:AlternateContent>
+  <c:chart>
+    <c:title>
+      <c:tx>
+        <c:rich>
+          <a:bodyPr rot="0" spcFirstLastPara="1" vertOverflow="ellipsis" vert="horz" wrap="square" anchor="ctr" anchorCtr="1"/>
+          <a:lstStyle/>
+          <a:p>
+            <a:pPr>
+              <a:defRPr sz="2000" b="0" i="0" u="none" strike="noStrike" kern="1200" cap="none" spc="0" normalizeH="0" baseline="0">
+                <a:solidFill>
+                  <a:schemeClr val="tx1">
+                    <a:lumMod val="65000"/>
+                    <a:lumOff val="35000"/>
+                  </a:schemeClr>
+                </a:solidFill>
+                <a:latin typeface="Calibri" panose="020F0502020204030204" pitchFamily="34" charset="0"/>
+                <a:ea typeface="+mj-ea"/>
+                <a:cs typeface="Calibri" panose="020F0502020204030204" pitchFamily="34" charset="0"/>
+              </a:defRPr>
+            </a:pPr>
+            <a:r>
+              <a:rPr lang="en-GB"/>
+              <a:t>Timings Original Code</a:t>
+            </a:r>
+          </a:p>
+        </c:rich>
+      </c:tx>
+      <c:overlay val="0"/>
+      <c:spPr>
+        <a:noFill/>
+        <a:ln>
+          <a:noFill/>
+        </a:ln>
+        <a:effectLst/>
+      </c:spPr>
+      <c:txPr>
+        <a:bodyPr rot="0" spcFirstLastPara="1" vertOverflow="ellipsis" vert="horz" wrap="square" anchor="ctr" anchorCtr="1"/>
+        <a:lstStyle/>
+        <a:p>
+          <a:pPr>
+            <a:defRPr sz="2000" b="0" i="0" u="none" strike="noStrike" kern="1200" cap="none" spc="0" normalizeH="0" baseline="0">
+              <a:solidFill>
+                <a:schemeClr val="tx1">
+                  <a:lumMod val="65000"/>
+                  <a:lumOff val="35000"/>
+                </a:schemeClr>
+              </a:solidFill>
+              <a:latin typeface="Calibri" panose="020F0502020204030204" pitchFamily="34" charset="0"/>
+              <a:ea typeface="+mj-ea"/>
+              <a:cs typeface="Calibri" panose="020F0502020204030204" pitchFamily="34" charset="0"/>
+            </a:defRPr>
+          </a:pPr>
+          <a:endParaRPr lang="en-US"/>
+        </a:p>
+      </c:txPr>
+    </c:title>
+    <c:autoTitleDeleted val="0"/>
+    <c:plotArea>
+      <c:layout/>
+      <c:barChart>
+        <c:barDir val="bar"/>
+        <c:grouping val="clustered"/>
+        <c:varyColors val="0"/>
+        <c:ser>
+          <c:idx val="0"/>
+          <c:order val="0"/>
+          <c:tx>
+            <c:strRef>
+              <c:f>Sheet1!$A$4</c:f>
+              <c:strCache>
+                <c:ptCount val="1"/>
+                <c:pt idx="0">
+                  <c:v>alloc_2d</c:v>
+                </c:pt>
+              </c:strCache>
+            </c:strRef>
+          </c:tx>
+          <c:spPr>
+            <a:solidFill>
+              <a:schemeClr val="accent1"/>
+            </a:solidFill>
+            <a:ln>
+              <a:noFill/>
+            </a:ln>
+            <a:effectLst/>
+          </c:spPr>
+          <c:invertIfNegative val="0"/>
+          <c:cat>
+            <c:strRef>
+              <c:f>Sheet1!$B$3:$F$3</c:f>
+              <c:strCache>
+                <c:ptCount val="5"/>
+                <c:pt idx="0">
+                  <c:v>512x512</c:v>
+                </c:pt>
+                <c:pt idx="1">
+                  <c:v>1024x1024</c:v>
+                </c:pt>
+                <c:pt idx="2">
+                  <c:v>2048x2048</c:v>
+                </c:pt>
+                <c:pt idx="3">
+                  <c:v>4096x4096</c:v>
+                </c:pt>
+                <c:pt idx="4">
+                  <c:v>8192x8192</c:v>
+                </c:pt>
+              </c:strCache>
+            </c:strRef>
+          </c:cat>
+          <c:val>
+            <c:numRef>
+              <c:f>Sheet1!$B$4:$F$4</c:f>
+              <c:numCache>
+                <c:formatCode>General</c:formatCode>
+                <c:ptCount val="5"/>
+                <c:pt idx="0">
+                  <c:v>0</c:v>
+                </c:pt>
+                <c:pt idx="1">
+                  <c:v>0</c:v>
+                </c:pt>
+                <c:pt idx="2">
+                  <c:v>0</c:v>
+                </c:pt>
+                <c:pt idx="3">
+                  <c:v>0.1</c:v>
+                </c:pt>
+                <c:pt idx="4">
+                  <c:v>0.2</c:v>
+                </c:pt>
+              </c:numCache>
+            </c:numRef>
+          </c:val>
+          <c:extLst>
+            <c:ext xmlns:c16="http://schemas.microsoft.com/office/drawing/2014/chart" uri="{C3380CC4-5D6E-409C-BE32-E72D297353CC}">
+              <c16:uniqueId val="{00000000-47E7-4D19-819A-F4588E0F689B}"/>
+            </c:ext>
+          </c:extLst>
+        </c:ser>
+        <c:ser>
+          <c:idx val="1"/>
+          <c:order val="1"/>
+          <c:tx>
+            <c:strRef>
+              <c:f>Sheet1!$A$5</c:f>
+              <c:strCache>
+                <c:ptCount val="1"/>
+                <c:pt idx="0">
+                  <c:v>screen_dump</c:v>
+                </c:pt>
+              </c:strCache>
+            </c:strRef>
+          </c:tx>
+          <c:spPr>
+            <a:solidFill>
+              <a:schemeClr val="accent2"/>
+            </a:solidFill>
+            <a:ln>
+              <a:noFill/>
+            </a:ln>
+            <a:effectLst/>
+          </c:spPr>
+          <c:invertIfNegative val="0"/>
+          <c:cat>
+            <c:strRef>
+              <c:f>Sheet1!$B$3:$F$3</c:f>
+              <c:strCache>
+                <c:ptCount val="5"/>
+                <c:pt idx="0">
+                  <c:v>512x512</c:v>
+                </c:pt>
+                <c:pt idx="1">
+                  <c:v>1024x1024</c:v>
+                </c:pt>
+                <c:pt idx="2">
+                  <c:v>2048x2048</c:v>
+                </c:pt>
+                <c:pt idx="3">
+                  <c:v>4096x4096</c:v>
+                </c:pt>
+                <c:pt idx="4">
+                  <c:v>8192x8192</c:v>
+                </c:pt>
+              </c:strCache>
+            </c:strRef>
+          </c:cat>
+          <c:val>
+            <c:numRef>
+              <c:f>Sheet1!$B$5:$F$5</c:f>
+              <c:numCache>
+                <c:formatCode>General</c:formatCode>
+                <c:ptCount val="5"/>
+                <c:pt idx="0">
+                  <c:v>6</c:v>
+                </c:pt>
+                <c:pt idx="1">
+                  <c:v>12.9</c:v>
+                </c:pt>
+                <c:pt idx="2">
+                  <c:v>39.200000000000003</c:v>
+                </c:pt>
+                <c:pt idx="3">
+                  <c:v>135.5</c:v>
+                </c:pt>
+                <c:pt idx="4">
+                  <c:v>471.3</c:v>
+                </c:pt>
+              </c:numCache>
+            </c:numRef>
+          </c:val>
+          <c:extLst>
+            <c:ext xmlns:c16="http://schemas.microsoft.com/office/drawing/2014/chart" uri="{C3380CC4-5D6E-409C-BE32-E72D297353CC}">
+              <c16:uniqueId val="{00000001-47E7-4D19-819A-F4588E0F689B}"/>
+            </c:ext>
+          </c:extLst>
+        </c:ser>
+        <c:ser>
+          <c:idx val="2"/>
+          <c:order val="2"/>
+          <c:tx>
+            <c:strRef>
+              <c:f>Sheet1!$A$6</c:f>
+              <c:strCache>
+                <c:ptCount val="1"/>
+                <c:pt idx="0">
+                  <c:v>calc_mandel</c:v>
+                </c:pt>
+              </c:strCache>
+            </c:strRef>
+          </c:tx>
+          <c:spPr>
+            <a:solidFill>
+              <a:schemeClr val="accent3"/>
+            </a:solidFill>
+            <a:ln>
+              <a:noFill/>
+            </a:ln>
+            <a:effectLst/>
+          </c:spPr>
+          <c:invertIfNegative val="0"/>
+          <c:cat>
+            <c:strRef>
+              <c:f>Sheet1!$B$3:$F$3</c:f>
+              <c:strCache>
+                <c:ptCount val="5"/>
+                <c:pt idx="0">
+                  <c:v>512x512</c:v>
+                </c:pt>
+                <c:pt idx="1">
+                  <c:v>1024x1024</c:v>
+                </c:pt>
+                <c:pt idx="2">
+                  <c:v>2048x2048</c:v>
+                </c:pt>
+                <c:pt idx="3">
+                  <c:v>4096x4096</c:v>
+                </c:pt>
+                <c:pt idx="4">
+                  <c:v>8192x8192</c:v>
+                </c:pt>
+              </c:strCache>
+            </c:strRef>
+          </c:cat>
+          <c:val>
+            <c:numRef>
+              <c:f>Sheet1!$B$6:$F$6</c:f>
+              <c:numCache>
+                <c:formatCode>General</c:formatCode>
+                <c:ptCount val="5"/>
+                <c:pt idx="0">
+                  <c:v>15</c:v>
+                </c:pt>
+                <c:pt idx="1">
+                  <c:v>56.7</c:v>
+                </c:pt>
+                <c:pt idx="2">
+                  <c:v>226.4</c:v>
+                </c:pt>
+                <c:pt idx="3">
+                  <c:v>891</c:v>
+                </c:pt>
+                <c:pt idx="4">
+                  <c:v>3496.7</c:v>
+                </c:pt>
+              </c:numCache>
+            </c:numRef>
+          </c:val>
+          <c:extLst>
+            <c:ext xmlns:c16="http://schemas.microsoft.com/office/drawing/2014/chart" uri="{C3380CC4-5D6E-409C-BE32-E72D297353CC}">
+              <c16:uniqueId val="{00000002-47E7-4D19-819A-F4588E0F689B}"/>
+            </c:ext>
+          </c:extLst>
+        </c:ser>
+        <c:ser>
+          <c:idx val="3"/>
+          <c:order val="3"/>
+          <c:tx>
+            <c:strRef>
+              <c:f>Sheet1!$A$7</c:f>
+              <c:strCache>
+                <c:ptCount val="1"/>
+                <c:pt idx="0">
+                  <c:v>total</c:v>
+                </c:pt>
+              </c:strCache>
+            </c:strRef>
+          </c:tx>
+          <c:spPr>
+            <a:solidFill>
+              <a:schemeClr val="accent4"/>
+            </a:solidFill>
+            <a:ln>
+              <a:noFill/>
+            </a:ln>
+            <a:effectLst/>
+          </c:spPr>
+          <c:invertIfNegative val="0"/>
+          <c:cat>
+            <c:strRef>
+              <c:f>Sheet1!$B$3:$F$3</c:f>
+              <c:strCache>
+                <c:ptCount val="5"/>
+                <c:pt idx="0">
+                  <c:v>512x512</c:v>
+                </c:pt>
+                <c:pt idx="1">
+                  <c:v>1024x1024</c:v>
+                </c:pt>
+                <c:pt idx="2">
+                  <c:v>2048x2048</c:v>
+                </c:pt>
+                <c:pt idx="3">
+                  <c:v>4096x4096</c:v>
+                </c:pt>
+                <c:pt idx="4">
+                  <c:v>8192x8192</c:v>
+                </c:pt>
+              </c:strCache>
+            </c:strRef>
+          </c:cat>
+          <c:val>
+            <c:numRef>
+              <c:f>Sheet1!$B$7:$F$7</c:f>
+              <c:numCache>
+                <c:formatCode>General</c:formatCode>
+                <c:ptCount val="5"/>
+                <c:pt idx="0">
+                  <c:v>21</c:v>
+                </c:pt>
+                <c:pt idx="1">
+                  <c:v>69.600000000000009</c:v>
+                </c:pt>
+                <c:pt idx="2">
+                  <c:v>265.60000000000002</c:v>
+                </c:pt>
+                <c:pt idx="3">
+                  <c:v>1026.5999999999999</c:v>
+                </c:pt>
+                <c:pt idx="4">
+                  <c:v>3968.2</c:v>
+                </c:pt>
+              </c:numCache>
+            </c:numRef>
+          </c:val>
+          <c:extLst>
+            <c:ext xmlns:c16="http://schemas.microsoft.com/office/drawing/2014/chart" uri="{C3380CC4-5D6E-409C-BE32-E72D297353CC}">
+              <c16:uniqueId val="{00000003-47E7-4D19-819A-F4588E0F689B}"/>
+            </c:ext>
+          </c:extLst>
+        </c:ser>
+        <c:dLbls>
+          <c:showLegendKey val="0"/>
+          <c:showVal val="0"/>
+          <c:showCatName val="0"/>
+          <c:showSerName val="0"/>
+          <c:showPercent val="0"/>
+          <c:showBubbleSize val="0"/>
+        </c:dLbls>
+        <c:gapWidth val="269"/>
+        <c:axId val="707867808"/>
+        <c:axId val="707860264"/>
+      </c:barChart>
+      <c:catAx>
+        <c:axId val="707867808"/>
+        <c:scaling>
+          <c:orientation val="minMax"/>
+        </c:scaling>
+        <c:delete val="0"/>
+        <c:axPos val="l"/>
+        <c:title>
+          <c:tx>
+            <c:rich>
+              <a:bodyPr rot="-5400000" spcFirstLastPara="1" vertOverflow="ellipsis" vert="horz" wrap="square" anchor="ctr" anchorCtr="1"/>
+              <a:lstStyle/>
+              <a:p>
+                <a:pPr>
+                  <a:defRPr sz="900" b="0" i="0" u="none" strike="noStrike" kern="1200" cap="all" baseline="0">
+                    <a:solidFill>
+                      <a:schemeClr val="tx1">
+                        <a:lumMod val="65000"/>
+                        <a:lumOff val="35000"/>
+                      </a:schemeClr>
+                    </a:solidFill>
+                    <a:latin typeface="Calibri" panose="020F0502020204030204" pitchFamily="34" charset="0"/>
+                    <a:ea typeface="+mn-ea"/>
+                    <a:cs typeface="Calibri" panose="020F0502020204030204" pitchFamily="34" charset="0"/>
+                  </a:defRPr>
+                </a:pPr>
+                <a:r>
+                  <a:rPr lang="en-GB"/>
+                  <a:t>Image Size</a:t>
+                </a:r>
+              </a:p>
+            </c:rich>
+          </c:tx>
+          <c:layout>
+            <c:manualLayout>
+              <c:xMode val="edge"/>
+              <c:yMode val="edge"/>
+              <c:x val="6.2305295950155761E-3"/>
+              <c:y val="0.4146346566819008"/>
+            </c:manualLayout>
+          </c:layout>
+          <c:overlay val="0"/>
+          <c:spPr>
+            <a:noFill/>
+            <a:ln>
+              <a:noFill/>
+            </a:ln>
+            <a:effectLst/>
+          </c:spPr>
+          <c:txPr>
+            <a:bodyPr rot="-5400000" spcFirstLastPara="1" vertOverflow="ellipsis" vert="horz" wrap="square" anchor="ctr" anchorCtr="1"/>
+            <a:lstStyle/>
+            <a:p>
+              <a:pPr>
+                <a:defRPr sz="900" b="0" i="0" u="none" strike="noStrike" kern="1200" cap="all" baseline="0">
+                  <a:solidFill>
+                    <a:schemeClr val="tx1">
+                      <a:lumMod val="65000"/>
+                      <a:lumOff val="35000"/>
+                    </a:schemeClr>
+                  </a:solidFill>
+                  <a:latin typeface="Calibri" panose="020F0502020204030204" pitchFamily="34" charset="0"/>
+                  <a:ea typeface="+mn-ea"/>
+                  <a:cs typeface="Calibri" panose="020F0502020204030204" pitchFamily="34" charset="0"/>
+                </a:defRPr>
+              </a:pPr>
+              <a:endParaRPr lang="en-US"/>
+            </a:p>
+          </c:txPr>
+        </c:title>
+        <c:numFmt formatCode="General" sourceLinked="1"/>
+        <c:majorTickMark val="out"/>
+        <c:minorTickMark val="none"/>
+        <c:tickLblPos val="nextTo"/>
+        <c:spPr>
+          <a:noFill/>
+          <a:ln w="9525" cap="flat" cmpd="sng" algn="ctr">
+            <a:solidFill>
+              <a:schemeClr val="tx1">
+                <a:lumMod val="15000"/>
+                <a:lumOff val="85000"/>
+              </a:schemeClr>
+            </a:solidFill>
+            <a:round/>
+          </a:ln>
+          <a:effectLst/>
+        </c:spPr>
+        <c:txPr>
+          <a:bodyPr rot="-60000000" spcFirstLastPara="1" vertOverflow="ellipsis" vert="horz" wrap="square" anchor="ctr" anchorCtr="1"/>
+          <a:lstStyle/>
+          <a:p>
+            <a:pPr>
+              <a:defRPr sz="900" b="0" i="0" u="none" strike="noStrike" kern="1200" cap="none" spc="0" normalizeH="0" baseline="0">
+                <a:solidFill>
+                  <a:schemeClr val="tx1">
+                    <a:lumMod val="65000"/>
+                    <a:lumOff val="35000"/>
+                  </a:schemeClr>
+                </a:solidFill>
+                <a:latin typeface="Calibri" panose="020F0502020204030204" pitchFamily="34" charset="0"/>
+                <a:ea typeface="+mn-ea"/>
+                <a:cs typeface="Calibri" panose="020F0502020204030204" pitchFamily="34" charset="0"/>
+              </a:defRPr>
+            </a:pPr>
+            <a:endParaRPr lang="en-US"/>
+          </a:p>
+        </c:txPr>
+        <c:crossAx val="707860264"/>
+        <c:crosses val="autoZero"/>
+        <c:auto val="1"/>
+        <c:lblAlgn val="ctr"/>
+        <c:lblOffset val="100"/>
+        <c:noMultiLvlLbl val="0"/>
+      </c:catAx>
+      <c:valAx>
+        <c:axId val="707860264"/>
+        <c:scaling>
+          <c:orientation val="minMax"/>
+        </c:scaling>
+        <c:delete val="0"/>
+        <c:axPos val="b"/>
+        <c:majorGridlines>
+          <c:spPr>
+            <a:ln w="9525" cap="flat" cmpd="sng" algn="ctr">
+              <a:solidFill>
+                <a:schemeClr val="tx1">
+                  <a:lumMod val="15000"/>
+                  <a:lumOff val="85000"/>
+                </a:schemeClr>
+              </a:solidFill>
+              <a:round/>
+            </a:ln>
+            <a:effectLst/>
+          </c:spPr>
+        </c:majorGridlines>
+        <c:minorGridlines>
+          <c:spPr>
+            <a:ln w="9525" cap="flat" cmpd="sng" algn="ctr">
+              <a:solidFill>
+                <a:schemeClr val="tx1">
+                  <a:lumMod val="5000"/>
+                  <a:lumOff val="95000"/>
+                </a:schemeClr>
+              </a:solidFill>
+              <a:round/>
+            </a:ln>
+            <a:effectLst/>
+          </c:spPr>
+        </c:minorGridlines>
+        <c:title>
+          <c:tx>
+            <c:rich>
+              <a:bodyPr rot="0" spcFirstLastPara="1" vertOverflow="ellipsis" vert="horz" wrap="square" anchor="ctr" anchorCtr="1"/>
+              <a:lstStyle/>
+              <a:p>
+                <a:pPr>
+                  <a:defRPr sz="900" b="0" i="0" u="none" strike="noStrike" kern="1200" cap="all" baseline="0">
+                    <a:solidFill>
+                      <a:schemeClr val="tx1">
+                        <a:lumMod val="65000"/>
+                        <a:lumOff val="35000"/>
+                      </a:schemeClr>
+                    </a:solidFill>
+                    <a:latin typeface="Calibri" panose="020F0502020204030204" pitchFamily="34" charset="0"/>
+                    <a:ea typeface="+mn-ea"/>
+                    <a:cs typeface="Calibri" panose="020F0502020204030204" pitchFamily="34" charset="0"/>
+                  </a:defRPr>
+                </a:pPr>
+                <a:r>
+                  <a:rPr lang="en-GB"/>
+                  <a:t>Time Taken (ms)</a:t>
+                </a:r>
+              </a:p>
+            </c:rich>
+          </c:tx>
+          <c:overlay val="0"/>
+          <c:spPr>
+            <a:noFill/>
+            <a:ln>
+              <a:noFill/>
+            </a:ln>
+            <a:effectLst/>
+          </c:spPr>
+          <c:txPr>
+            <a:bodyPr rot="0" spcFirstLastPara="1" vertOverflow="ellipsis" vert="horz" wrap="square" anchor="ctr" anchorCtr="1"/>
+            <a:lstStyle/>
+            <a:p>
+              <a:pPr>
+                <a:defRPr sz="900" b="0" i="0" u="none" strike="noStrike" kern="1200" cap="all" baseline="0">
+                  <a:solidFill>
+                    <a:schemeClr val="tx1">
+                      <a:lumMod val="65000"/>
+                      <a:lumOff val="35000"/>
+                    </a:schemeClr>
+                  </a:solidFill>
+                  <a:latin typeface="Calibri" panose="020F0502020204030204" pitchFamily="34" charset="0"/>
+                  <a:ea typeface="+mn-ea"/>
+                  <a:cs typeface="Calibri" panose="020F0502020204030204" pitchFamily="34" charset="0"/>
+                </a:defRPr>
+              </a:pPr>
+              <a:endParaRPr lang="en-US"/>
+            </a:p>
+          </c:txPr>
+        </c:title>
+        <c:numFmt formatCode="General" sourceLinked="1"/>
+        <c:majorTickMark val="none"/>
+        <c:minorTickMark val="none"/>
+        <c:tickLblPos val="nextTo"/>
+        <c:spPr>
+          <a:noFill/>
+          <a:ln>
+            <a:noFill/>
+          </a:ln>
+          <a:effectLst/>
+        </c:spPr>
+        <c:txPr>
+          <a:bodyPr rot="-60000000" spcFirstLastPara="1" vertOverflow="ellipsis" vert="horz" wrap="square" anchor="ctr" anchorCtr="1"/>
+          <a:lstStyle/>
+          <a:p>
+            <a:pPr>
+              <a:defRPr sz="900" b="0" i="0" u="none" strike="noStrike" kern="1200" baseline="0">
+                <a:solidFill>
+                  <a:schemeClr val="tx1">
+                    <a:lumMod val="65000"/>
+                    <a:lumOff val="35000"/>
+                  </a:schemeClr>
+                </a:solidFill>
+                <a:latin typeface="Calibri" panose="020F0502020204030204" pitchFamily="34" charset="0"/>
+                <a:ea typeface="+mn-ea"/>
+                <a:cs typeface="Calibri" panose="020F0502020204030204" pitchFamily="34" charset="0"/>
+              </a:defRPr>
+            </a:pPr>
+            <a:endParaRPr lang="en-US"/>
+          </a:p>
+        </c:txPr>
+        <c:crossAx val="707867808"/>
+        <c:crosses val="autoZero"/>
+        <c:crossBetween val="between"/>
+      </c:valAx>
+      <c:spPr>
+        <a:noFill/>
+        <a:ln>
+          <a:noFill/>
+        </a:ln>
+        <a:effectLst/>
+      </c:spPr>
+    </c:plotArea>
+    <c:legend>
+      <c:legendPos val="t"/>
+      <c:overlay val="0"/>
+      <c:spPr>
+        <a:noFill/>
+        <a:ln>
+          <a:noFill/>
+        </a:ln>
+        <a:effectLst/>
+      </c:spPr>
+      <c:txPr>
+        <a:bodyPr rot="0" spcFirstLastPara="1" vertOverflow="ellipsis" vert="horz" wrap="square" anchor="ctr" anchorCtr="1"/>
+        <a:lstStyle/>
+        <a:p>
+          <a:pPr>
+            <a:defRPr sz="900" b="0" i="0" u="none" strike="noStrike" kern="1200" baseline="0">
+              <a:solidFill>
+                <a:schemeClr val="tx1">
+                  <a:lumMod val="65000"/>
+                  <a:lumOff val="35000"/>
+                </a:schemeClr>
+              </a:solidFill>
+              <a:latin typeface="Calibri" panose="020F0502020204030204" pitchFamily="34" charset="0"/>
+              <a:ea typeface="+mn-ea"/>
+              <a:cs typeface="Calibri" panose="020F0502020204030204" pitchFamily="34" charset="0"/>
+            </a:defRPr>
+          </a:pPr>
+          <a:endParaRPr lang="en-US"/>
+        </a:p>
+      </c:txPr>
+    </c:legend>
+    <c:plotVisOnly val="1"/>
+    <c:dispBlanksAs val="gap"/>
+    <c:showDLblsOverMax val="0"/>
+  </c:chart>
+  <c:spPr>
+    <a:solidFill>
+      <a:schemeClr val="bg1"/>
+    </a:solidFill>
+    <a:ln w="9525" cap="flat" cmpd="sng" algn="ctr">
+      <a:solidFill>
+        <a:schemeClr val="tx1">
+          <a:lumMod val="15000"/>
+          <a:lumOff val="85000"/>
+        </a:schemeClr>
+      </a:solidFill>
+      <a:round/>
+    </a:ln>
+    <a:effectLst/>
+  </c:spPr>
+  <c:txPr>
+    <a:bodyPr/>
+    <a:lstStyle/>
+    <a:p>
+      <a:pPr>
+        <a:defRPr>
+          <a:latin typeface="Calibri" panose="020F0502020204030204" pitchFamily="34" charset="0"/>
+          <a:cs typeface="Calibri" panose="020F0502020204030204" pitchFamily="34" charset="0"/>
+        </a:defRPr>
+      </a:pPr>
+      <a:endParaRPr lang="en-US"/>
+    </a:p>
+  </c:txPr>
+  <c:externalData r:id="rId3">
+    <c:autoUpdate val="0"/>
+  </c:externalData>
+</c:chartSpace>
+</file>
+
+<file path=word/charts/colors1.xml><?xml version="1.0" encoding="utf-8"?>
+<cs:colorStyle xmlns:cs="http://schemas.microsoft.com/office/drawing/2012/chartStyle" xmlns:a="http://schemas.openxmlformats.org/drawingml/2006/main" meth="cycle" id="10">
+  <a:schemeClr val="accent1"/>
+  <a:schemeClr val="accent2"/>
+  <a:schemeClr val="accent3"/>
+  <a:schemeClr val="accent4"/>
+  <a:schemeClr val="accent5"/>
+  <a:schemeClr val="accent6"/>
+  <cs:variation/>
+  <cs:variation>
+    <a:lumMod val="60000"/>
+  </cs:variation>
+  <cs:variation>
+    <a:lumMod val="80000"/>
+    <a:lumOff val="20000"/>
+  </cs:variation>
+  <cs:variation>
+    <a:lumMod val="80000"/>
+  </cs:variation>
+  <cs:variation>
+    <a:lumMod val="60000"/>
+    <a:lumOff val="40000"/>
+  </cs:variation>
+  <cs:variation>
+    <a:lumMod val="50000"/>
+  </cs:variation>
+  <cs:variation>
+    <a:lumMod val="70000"/>
+    <a:lumOff val="30000"/>
+  </cs:variation>
+  <cs:variation>
+    <a:lumMod val="70000"/>
+  </cs:variation>
+  <cs:variation>
+    <a:lumMod val="50000"/>
+    <a:lumOff val="50000"/>
+  </cs:variation>
+</cs:colorStyle>
+</file>
+
+<file path=word/charts/style1.xml><?xml version="1.0" encoding="utf-8"?>
+<cs:chartStyle xmlns:cs="http://schemas.microsoft.com/office/drawing/2012/chartStyle" xmlns:a="http://schemas.openxmlformats.org/drawingml/2006/main" id="225">
+  <cs:axisTitle>
+    <cs:lnRef idx="0"/>
+    <cs:fillRef idx="0"/>
+    <cs:effectRef idx="0"/>
+    <cs:fontRef idx="minor">
+      <a:schemeClr val="tx1">
+        <a:lumMod val="65000"/>
+        <a:lumOff val="35000"/>
+      </a:schemeClr>
+    </cs:fontRef>
+    <cs:defRPr sz="900" kern="1200" cap="all"/>
+  </cs:axisTitle>
+  <cs:categoryAxis>
+    <cs:lnRef idx="0"/>
+    <cs:fillRef idx="0"/>
+    <cs:effectRef idx="0"/>
+    <cs:fontRef idx="minor">
+      <a:schemeClr val="tx1">
+        <a:lumMod val="65000"/>
+        <a:lumOff val="35000"/>
+      </a:schemeClr>
+    </cs:fontRef>
+    <cs:spPr>
+      <a:ln w="9525" cap="flat" cmpd="sng" algn="ctr">
+        <a:solidFill>
+          <a:schemeClr val="tx1">
+            <a:lumMod val="15000"/>
+            <a:lumOff val="85000"/>
+          </a:schemeClr>
+        </a:solidFill>
+        <a:round/>
+      </a:ln>
+    </cs:spPr>
+    <cs:defRPr sz="900" b="0" kern="1200" cap="none" spc="0" normalizeH="0" baseline="0"/>
+  </cs:categoryAxis>
+  <cs:chartArea mods="allowNoFillOverride allowNoLineOverride">
+    <cs:lnRef idx="0"/>
+    <cs:fillRef idx="0"/>
+    <cs:effectRef idx="0"/>
+    <cs:fontRef idx="minor">
+      <a:schemeClr val="dk1"/>
+    </cs:fontRef>
+    <cs:spPr>
+      <a:solidFill>
+        <a:schemeClr val="bg1"/>
+      </a:solidFill>
+      <a:ln w="9525" cap="flat" cmpd="sng" algn="ctr">
+        <a:solidFill>
+          <a:schemeClr val="tx1">
+            <a:lumMod val="15000"/>
+            <a:lumOff val="85000"/>
+          </a:schemeClr>
+        </a:solidFill>
+        <a:round/>
+      </a:ln>
+    </cs:spPr>
+    <cs:defRPr sz="900" kern="1200"/>
+  </cs:chartArea>
+  <cs:dataLabel>
+    <cs:lnRef idx="0"/>
+    <cs:fillRef idx="0"/>
+    <cs:effectRef idx="0"/>
+    <cs:fontRef idx="minor">
+      <a:schemeClr val="tx1">
+        <a:lumMod val="75000"/>
+        <a:lumOff val="25000"/>
+      </a:schemeClr>
+    </cs:fontRef>
+    <cs:defRPr sz="900" kern="1200"/>
+  </cs:dataLabel>
+  <cs:dataLabelCallout>
+    <cs:lnRef idx="0"/>
+    <cs:fillRef idx="0"/>
+    <cs:effectRef idx="0"/>
+    <cs:fontRef idx="minor">
+      <a:schemeClr val="dk1">
+        <a:lumMod val="75000"/>
+        <a:lumOff val="25000"/>
+      </a:schemeClr>
+    </cs:fontRef>
+    <cs:spPr>
+      <a:solidFill>
+        <a:schemeClr val="dk1">
+          <a:lumMod val="15000"/>
+          <a:lumOff val="85000"/>
+        </a:schemeClr>
+      </a:solidFill>
+    </cs:spPr>
+    <cs:defRPr sz="900" kern="1200"/>
+    <cs:bodyPr rot="0" spcFirstLastPara="1" vertOverflow="clip" horzOverflow="clip" vert="horz" wrap="square" lIns="36576" tIns="18288" rIns="36576" bIns="18288" anchor="ctr" anchorCtr="1">
+      <a:spAutoFit/>
+    </cs:bodyPr>
+  </cs:dataLabelCallout>
+  <cs:dataPoint>
+    <cs:lnRef idx="0"/>
+    <cs:fillRef idx="0">
+      <cs:styleClr val="auto"/>
+    </cs:fillRef>
+    <cs:effectRef idx="0"/>
+    <cs:fontRef idx="minor">
+      <a:schemeClr val="dk1"/>
+    </cs:fontRef>
+    <cs:spPr>
+      <a:solidFill>
+        <a:schemeClr val="phClr"/>
+      </a:solidFill>
+    </cs:spPr>
+  </cs:dataPoint>
+  <cs:dataPoint3D>
+    <cs:lnRef idx="0"/>
+    <cs:fillRef idx="0">
+      <cs:styleClr val="auto"/>
+    </cs:fillRef>
+    <cs:effectRef idx="0"/>
+    <cs:fontRef idx="minor">
+      <a:schemeClr val="dk1"/>
+    </cs:fontRef>
+    <cs:spPr>
+      <a:solidFill>
+        <a:schemeClr val="phClr"/>
+      </a:solidFill>
+    </cs:spPr>
+  </cs:dataPoint3D>
+  <cs:dataPointLine>
+    <cs:lnRef idx="0">
+      <cs:styleClr val="auto"/>
+    </cs:lnRef>
+    <cs:fillRef idx="0"/>
+    <cs:effectRef idx="0"/>
+    <cs:fontRef idx="minor">
+      <a:schemeClr val="dk1"/>
+    </cs:fontRef>
+    <cs:spPr>
+      <a:ln w="38100" cap="rnd">
+        <a:solidFill>
+          <a:schemeClr val="phClr"/>
+        </a:solidFill>
+        <a:round/>
+      </a:ln>
+    </cs:spPr>
+  </cs:dataPointLine>
+  <cs:dataPointMarker>
+    <cs:lnRef idx="0"/>
+    <cs:fillRef idx="0">
+      <cs:styleClr val="auto"/>
+    </cs:fillRef>
+    <cs:effectRef idx="0"/>
+    <cs:fontRef idx="minor">
+      <a:schemeClr val="dk1"/>
+    </cs:fontRef>
+    <cs:spPr>
+      <a:solidFill>
+        <a:schemeClr val="phClr"/>
+      </a:solidFill>
+    </cs:spPr>
+  </cs:dataPointMarker>
+  <cs:dataPointMarkerLayout symbol="circle" size="8"/>
+  <cs:dataPointWireframe>
+    <cs:lnRef idx="0">
+      <cs:styleClr val="auto"/>
+    </cs:lnRef>
+    <cs:fillRef idx="0"/>
+    <cs:effectRef idx="0"/>
+    <cs:fontRef idx="minor">
+      <a:schemeClr val="dk1"/>
+    </cs:fontRef>
+    <cs:spPr>
+      <a:ln w="9525" cap="rnd">
+        <a:solidFill>
+          <a:schemeClr val="phClr"/>
+        </a:solidFill>
+        <a:round/>
+      </a:ln>
+    </cs:spPr>
+  </cs:dataPointWireframe>
+  <cs:dataTable>
+    <cs:lnRef idx="0"/>
+    <cs:fillRef idx="0"/>
+    <cs:effectRef idx="0"/>
+    <cs:fontRef idx="minor">
+      <a:schemeClr val="tx1">
+        <a:lumMod val="65000"/>
+        <a:lumOff val="35000"/>
+      </a:schemeClr>
+    </cs:fontRef>
+    <cs:spPr>
+      <a:ln w="9525">
+        <a:solidFill>
+          <a:schemeClr val="tx1">
+            <a:lumMod val="15000"/>
+            <a:lumOff val="85000"/>
+          </a:schemeClr>
+        </a:solidFill>
+      </a:ln>
+    </cs:spPr>
+    <cs:defRPr sz="900" kern="1200"/>
+  </cs:dataTable>
+  <cs:downBar>
+    <cs:lnRef idx="0"/>
+    <cs:fillRef idx="0"/>
+    <cs:effectRef idx="0"/>
+    <cs:fontRef idx="minor">
+      <a:schemeClr val="dk1"/>
+    </cs:fontRef>
+    <cs:spPr>
+      <a:solidFill>
+        <a:schemeClr val="dk1">
+          <a:lumMod val="75000"/>
+          <a:lumOff val="25000"/>
+        </a:schemeClr>
+      </a:solidFill>
+      <a:ln w="9525">
+        <a:solidFill>
+          <a:schemeClr val="tx1">
+            <a:lumMod val="50000"/>
+            <a:lumOff val="50000"/>
+          </a:schemeClr>
+        </a:solidFill>
+      </a:ln>
+    </cs:spPr>
+  </cs:downBar>
+  <cs:dropLine>
+    <cs:lnRef idx="0"/>
+    <cs:fillRef idx="0"/>
+    <cs:effectRef idx="0"/>
+    <cs:fontRef idx="minor">
+      <a:schemeClr val="dk1"/>
+    </cs:fontRef>
+    <cs:spPr>
+      <a:ln w="9525">
+        <a:solidFill>
+          <a:schemeClr val="tx1">
+            <a:lumMod val="50000"/>
+            <a:lumOff val="50000"/>
+          </a:schemeClr>
+        </a:solidFill>
+        <a:prstDash val="dash"/>
+      </a:ln>
+    </cs:spPr>
+  </cs:dropLine>
+  <cs:errorBar>
+    <cs:lnRef idx="0"/>
+    <cs:fillRef idx="0"/>
+    <cs:effectRef idx="0"/>
+    <cs:fontRef idx="minor">
+      <a:schemeClr val="dk1"/>
+    </cs:fontRef>
+    <cs:spPr>
+      <a:ln w="9525">
+        <a:solidFill>
+          <a:schemeClr val="tx1">
+            <a:lumMod val="50000"/>
+            <a:lumOff val="50000"/>
+          </a:schemeClr>
+        </a:solidFill>
+        <a:round/>
+      </a:ln>
+    </cs:spPr>
+  </cs:errorBar>
+  <cs:floor>
+    <cs:lnRef idx="0"/>
+    <cs:fillRef idx="0"/>
+    <cs:effectRef idx="0"/>
+    <cs:fontRef idx="minor">
+      <a:schemeClr val="dk1"/>
+    </cs:fontRef>
+  </cs:floor>
+  <cs:gridlineMajor>
+    <cs:lnRef idx="0"/>
+    <cs:fillRef idx="0"/>
+    <cs:effectRef idx="0"/>
+    <cs:fontRef idx="minor">
+      <a:schemeClr val="dk1"/>
+    </cs:fontRef>
+    <cs:spPr>
+      <a:ln w="9525" cap="flat" cmpd="sng" algn="ctr">
+        <a:solidFill>
+          <a:schemeClr val="tx1">
+            <a:lumMod val="15000"/>
+            <a:lumOff val="85000"/>
+          </a:schemeClr>
+        </a:solidFill>
+        <a:round/>
+      </a:ln>
+    </cs:spPr>
+  </cs:gridlineMajor>
+  <cs:gridlineMinor>
+    <cs:lnRef idx="0"/>
+    <cs:fillRef idx="0"/>
+    <cs:effectRef idx="0"/>
+    <cs:fontRef idx="minor">
+      <a:schemeClr val="dk1"/>
+    </cs:fontRef>
+    <cs:spPr>
+      <a:ln w="9525" cap="flat" cmpd="sng" algn="ctr">
+        <a:solidFill>
+          <a:schemeClr val="tx1">
+            <a:lumMod val="5000"/>
+            <a:lumOff val="95000"/>
+          </a:schemeClr>
+        </a:solidFill>
+        <a:round/>
+      </a:ln>
+    </cs:spPr>
+  </cs:gridlineMinor>
+  <cs:hiLoLine>
+    <cs:lnRef idx="0"/>
+    <cs:fillRef idx="0"/>
+    <cs:effectRef idx="0"/>
+    <cs:fontRef idx="minor">
+      <a:schemeClr val="dk1"/>
+    </cs:fontRef>
+    <cs:spPr>
+      <a:ln w="9525">
+        <a:solidFill>
+          <a:schemeClr val="tx1">
+            <a:lumMod val="50000"/>
+            <a:lumOff val="50000"/>
+          </a:schemeClr>
+        </a:solidFill>
+        <a:prstDash val="dash"/>
+      </a:ln>
+    </cs:spPr>
+  </cs:hiLoLine>
+  <cs:leaderLine>
+    <cs:lnRef idx="0"/>
+    <cs:fillRef idx="0"/>
+    <cs:effectRef idx="0"/>
+    <cs:fontRef idx="minor">
+      <a:schemeClr val="dk1"/>
+    </cs:fontRef>
+    <cs:spPr>
+      <a:ln w="9525">
+        <a:solidFill>
+          <a:schemeClr val="tx1">
+            <a:lumMod val="35000"/>
+            <a:lumOff val="65000"/>
+          </a:schemeClr>
+        </a:solidFill>
+      </a:ln>
+    </cs:spPr>
+  </cs:leaderLine>
+  <cs:legend>
+    <cs:lnRef idx="0"/>
+    <cs:fillRef idx="0"/>
+    <cs:effectRef idx="0"/>
+    <cs:fontRef idx="minor">
+      <a:schemeClr val="tx1">
+        <a:lumMod val="65000"/>
+        <a:lumOff val="35000"/>
+      </a:schemeClr>
+    </cs:fontRef>
+    <cs:defRPr sz="900" kern="1200"/>
+  </cs:legend>
+  <cs:plotArea mods="allowNoFillOverride allowNoLineOverride">
+    <cs:lnRef idx="0"/>
+    <cs:fillRef idx="0"/>
+    <cs:effectRef idx="0"/>
+    <cs:fontRef idx="minor">
+      <a:schemeClr val="dk1"/>
+    </cs:fontRef>
+  </cs:plotArea>
+  <cs:plotArea3D mods="allowNoFillOverride allowNoLineOverride">
+    <cs:lnRef idx="0"/>
+    <cs:fillRef idx="0"/>
+    <cs:effectRef idx="0"/>
+    <cs:fontRef idx="minor">
+      <a:schemeClr val="dk1"/>
+    </cs:fontRef>
+  </cs:plotArea3D>
+  <cs:seriesAxis>
+    <cs:lnRef idx="0"/>
+    <cs:fillRef idx="0"/>
+    <cs:effectRef idx="0"/>
+    <cs:fontRef idx="minor">
+      <a:schemeClr val="tx1">
+        <a:lumMod val="65000"/>
+        <a:lumOff val="35000"/>
+      </a:schemeClr>
+    </cs:fontRef>
+    <cs:spPr>
+      <a:ln w="9525" cap="flat" cmpd="sng" algn="ctr">
+        <a:solidFill>
+          <a:schemeClr val="tx1">
+            <a:lumMod val="15000"/>
+            <a:lumOff val="85000"/>
+          </a:schemeClr>
+        </a:solidFill>
+        <a:round/>
+      </a:ln>
+    </cs:spPr>
+    <cs:defRPr sz="900" kern="1200"/>
+  </cs:seriesAxis>
+  <cs:seriesLine>
+    <cs:lnRef idx="0"/>
+    <cs:fillRef idx="0"/>
+    <cs:effectRef idx="0"/>
+    <cs:fontRef idx="minor">
+      <a:schemeClr val="dk1"/>
+    </cs:fontRef>
+    <cs:spPr>
+      <a:ln w="9525">
+        <a:solidFill>
+          <a:schemeClr val="tx1">
+            <a:lumMod val="35000"/>
+            <a:lumOff val="65000"/>
+          </a:schemeClr>
+        </a:solidFill>
+        <a:round/>
+      </a:ln>
+    </cs:spPr>
+  </cs:seriesLine>
+  <cs:title>
+    <cs:lnRef idx="0"/>
+    <cs:fillRef idx="0"/>
+    <cs:effectRef idx="0"/>
+    <cs:fontRef idx="major">
+      <a:schemeClr val="tx1">
+        <a:lumMod val="65000"/>
+        <a:lumOff val="35000"/>
+      </a:schemeClr>
+    </cs:fontRef>
+    <cs:defRPr sz="2000" b="0" kern="1200" cap="none" spc="0" normalizeH="0" baseline="0"/>
+  </cs:title>
+  <cs:trendline>
+    <cs:lnRef idx="0">
+      <cs:styleClr val="auto"/>
+    </cs:lnRef>
+    <cs:fillRef idx="0"/>
+    <cs:effectRef idx="0"/>
+    <cs:fontRef idx="minor">
+      <a:schemeClr val="dk1"/>
+    </cs:fontRef>
+    <cs:spPr>
+      <a:ln w="19050" cap="rnd">
+        <a:solidFill>
+          <a:schemeClr val="phClr"/>
+        </a:solidFill>
+        <a:round/>
+      </a:ln>
+    </cs:spPr>
+  </cs:trendline>
+  <cs:trendlineLabel>
+    <cs:lnRef idx="0"/>
+    <cs:fillRef idx="0"/>
+    <cs:effectRef idx="0"/>
+    <cs:fontRef idx="minor">
+      <a:schemeClr val="tx1">
+        <a:lumMod val="65000"/>
+        <a:lumOff val="35000"/>
+      </a:schemeClr>
+    </cs:fontRef>
+    <cs:defRPr sz="900" kern="1200"/>
+  </cs:trendlineLabel>
+  <cs:upBar>
+    <cs:lnRef idx="0"/>
+    <cs:fillRef idx="0"/>
+    <cs:effectRef idx="0"/>
+    <cs:fontRef idx="minor">
+      <a:schemeClr val="dk1"/>
+    </cs:fontRef>
+    <cs:spPr>
+      <a:solidFill>
+        <a:schemeClr val="lt1"/>
+      </a:solidFill>
+      <a:ln w="9525">
+        <a:solidFill>
+          <a:schemeClr val="tx1">
+            <a:lumMod val="50000"/>
+            <a:lumOff val="50000"/>
+          </a:schemeClr>
+        </a:solidFill>
+      </a:ln>
+    </cs:spPr>
+  </cs:upBar>
+  <cs:valueAxis>
+    <cs:lnRef idx="0"/>
+    <cs:fillRef idx="0"/>
+    <cs:effectRef idx="0"/>
+    <cs:fontRef idx="minor">
+      <a:schemeClr val="tx1">
+        <a:lumMod val="65000"/>
+        <a:lumOff val="35000"/>
+      </a:schemeClr>
+    </cs:fontRef>
+    <cs:defRPr sz="900" kern="1200"/>
+  </cs:valueAxis>
+  <cs:wall>
+    <cs:lnRef idx="0"/>
+    <cs:fillRef idx="0"/>
+    <cs:effectRef idx="0"/>
+    <cs:fontRef idx="minor">
+      <a:schemeClr val="dk1"/>
+    </cs:fontRef>
+  </cs:wall>
+</cs:chartStyle>
+</file>
+
 <file path=word/glossary/document.xml><?xml version="1.0" encoding="utf-8"?>
 <w:glossaryDocument xmlns:wpc="http://schemas.microsoft.com/office/word/2010/wordprocessingCanvas" xmlns:cx="http://schemas.microsoft.com/office/drawing/2014/chartex" xmlns:cx1="http://schemas.microsoft.com/office/drawing/2015/9/8/chartex" xmlns:cx2="http://schemas.microsoft.com/office/drawing/2015/10/21/chartex" xmlns:mc="http://schemas.openxmlformats.org/markup-compatibility/2006" xmlns:o="urn:schemas-microsoft-com:office:office" xmlns:r="http://schemas.openxmlformats.org/officeDocument/2006/relationships" xmlns:m="http://schemas.openxmlformats.org/officeDocument/2006/math" xmlns:v="urn:schemas-microsoft-com:vml" xmlns:wp14="http://schemas.microsoft.com/office/word/2010/wordprocessingDrawing" xmlns:wp="http://schemas.openxmlformats.org/drawingml/2006/wordprocessingDrawing" xmlns:w10="urn:schemas-microsoft-com:office:word" xmlns:w="http://schemas.openxmlformats.org/wordprocessingml/2006/main" xmlns:w14="http://schemas.microsoft.com/office/word/2010/wordml" xmlns:w15="http://schemas.microsoft.com/office/word/2012/wordml" xmlns:w16se="http://schemas.microsoft.com/office/word/2015/wordml/symex" xmlns:wpg="http://schemas.microsoft.com/office/word/2010/wordprocessingGroup" xmlns:wpi="http://schemas.microsoft.com/office/word/2010/wordprocessingInk" xmlns:wne="http://schemas.microsoft.com/office/word/2006/wordml" xmlns:wps="http://schemas.microsoft.com/office/word/2010/wordprocessingShape" mc:Ignorable="w14 w15 w16se wp14">
   <w:docParts>
@@ -4180,7 +5781,7 @@
     <w:charset w:val="00"/>
     <w:family w:val="roman"/>
     <w:pitch w:val="variable"/>
-    <w:sig w:usb0="E0002AFF" w:usb1="C0007841" w:usb2="00000009" w:usb3="00000000" w:csb0="000001FF" w:csb1="00000000"/>
+    <w:sig w:usb0="E0002EFF" w:usb1="C000785B" w:usb2="00000009" w:usb3="00000000" w:csb0="000001FF" w:csb1="00000000"/>
   </w:font>
   <w:font w:name="Symbol">
     <w:panose1 w:val="05050102010706020507"/>
@@ -4214,23 +5815,29 @@
     <w:panose1 w:val="020B0604030504040204"/>
     <w:charset w:val="00"/>
     <w:family w:val="swiss"/>
-    <w:notTrueType/>
     <w:pitch w:val="variable"/>
-    <w:sig w:usb0="00000003" w:usb1="00000000" w:usb2="00000000" w:usb3="00000000" w:csb0="00000001" w:csb1="00000000"/>
+    <w:sig w:usb0="E1002EFF" w:usb1="C000605B" w:usb2="00000029" w:usb3="00000000" w:csb0="000101FF" w:csb1="00000000"/>
+  </w:font>
+  <w:font w:name="Cambria Math">
+    <w:panose1 w:val="02040503050406030204"/>
+    <w:charset w:val="00"/>
+    <w:family w:val="roman"/>
+    <w:pitch w:val="variable"/>
+    <w:sig w:usb0="E00002FF" w:usb1="420024FF" w:usb2="00000000" w:usb3="00000000" w:csb0="0000019F" w:csb1="00000000"/>
   </w:font>
   <w:font w:name="Calibri">
     <w:panose1 w:val="020F0502020204030204"/>
     <w:charset w:val="00"/>
     <w:family w:val="swiss"/>
     <w:pitch w:val="variable"/>
-    <w:sig w:usb0="E10002FF" w:usb1="4000ACFF" w:usb2="00000009" w:usb3="00000000" w:csb0="0000019F" w:csb1="00000000"/>
+    <w:sig w:usb0="E0002AFF" w:usb1="C000247B" w:usb2="00000009" w:usb3="00000000" w:csb0="000001FF" w:csb1="00000000"/>
   </w:font>
   <w:font w:name="Calibri Light">
     <w:panose1 w:val="020F0302020204030204"/>
     <w:charset w:val="00"/>
     <w:family w:val="swiss"/>
     <w:pitch w:val="variable"/>
-    <w:sig w:usb0="A00002EF" w:usb1="4000207B" w:usb2="00000000" w:usb3="00000000" w:csb0="0000009F" w:csb1="00000000"/>
+    <w:sig w:usb0="E0002AFF" w:usb1="C000247B" w:usb2="00000009" w:usb3="00000000" w:csb0="000001FF" w:csb1="00000000"/>
   </w:font>
 </w:fonts>
 </file>
@@ -4278,6 +5885,8 @@
   <w:rsids>
     <w:rsidRoot w:val="008B7524"/>
     <w:rsid w:val="008B7524"/>
+    <w:rsid w:val="00AD74C7"/>
+    <w:rsid w:val="00F254E8"/>
   </w:rsids>
   <m:mathPr>
     <m:mathFont m:val="Cambria Math"/>
@@ -4821,6 +6430,16 @@
   <w:style w:type="paragraph" w:customStyle="1" w:styleId="C7AD28F375EF49108A19AFA76CB77881">
     <w:name w:val="C7AD28F375EF49108A19AFA76CB77881"/>
   </w:style>
+  <w:style w:type="character" w:styleId="PlaceholderText">
+    <w:name w:val="Placeholder Text"/>
+    <w:basedOn w:val="DefaultParagraphFont"/>
+    <w:uiPriority w:val="99"/>
+    <w:semiHidden/>
+    <w:rsid w:val="00AD74C7"/>
+    <w:rPr>
+      <w:color w:val="808080"/>
+    </w:rPr>
+  </w:style>
 </w:styles>
 </file>
 
@@ -5157,7 +6776,7 @@
 </file>
 
 <file path=customXml/itemProps3.xml><?xml version="1.0" encoding="utf-8"?>
-<ds:datastoreItem xmlns:ds="http://schemas.openxmlformats.org/officeDocument/2006/customXml" ds:itemID="{696ABC7D-86CA-4CEB-9967-90260D9F2527}">
+<ds:datastoreItem xmlns:ds="http://schemas.openxmlformats.org/officeDocument/2006/customXml" ds:itemID="{F1EBF7BF-6650-472B-A84E-9BF103ED0334}">
   <ds:schemaRefs>
     <ds:schemaRef ds:uri="http://schemas.openxmlformats.org/officeDocument/2006/bibliography"/>
   </ds:schemaRefs>

</xml_diff>

<commit_message>
more added to the report
</commit_message>
<xml_diff>
--- a/docs/Report.docx
+++ b/docs/Report.docx
@@ -2,11 +2,11 @@
 <file path=word/document.xml><?xml version="1.0" encoding="utf-8"?>
 <w:document xmlns:wpc="http://schemas.microsoft.com/office/word/2010/wordprocessingCanvas" xmlns:cx="http://schemas.microsoft.com/office/drawing/2014/chartex" xmlns:cx1="http://schemas.microsoft.com/office/drawing/2015/9/8/chartex" xmlns:cx2="http://schemas.microsoft.com/office/drawing/2015/10/21/chartex" xmlns:mc="http://schemas.openxmlformats.org/markup-compatibility/2006" xmlns:o="urn:schemas-microsoft-com:office:office" xmlns:r="http://schemas.openxmlformats.org/officeDocument/2006/relationships" xmlns:m="http://schemas.openxmlformats.org/officeDocument/2006/math" xmlns:v="urn:schemas-microsoft-com:vml" xmlns:wp14="http://schemas.microsoft.com/office/word/2010/wordprocessingDrawing" xmlns:wp="http://schemas.openxmlformats.org/drawingml/2006/wordprocessingDrawing" xmlns:w10="urn:schemas-microsoft-com:office:word" xmlns:w="http://schemas.openxmlformats.org/wordprocessingml/2006/main" xmlns:w14="http://schemas.microsoft.com/office/word/2010/wordml" xmlns:w15="http://schemas.microsoft.com/office/word/2012/wordml" xmlns:w16se="http://schemas.microsoft.com/office/word/2015/wordml/symex" xmlns:wpg="http://schemas.microsoft.com/office/word/2010/wordprocessingGroup" xmlns:wpi="http://schemas.microsoft.com/office/word/2010/wordprocessingInk" xmlns:wne="http://schemas.microsoft.com/office/word/2006/wordml" xmlns:wps="http://schemas.microsoft.com/office/word/2010/wordprocessingShape" mc:Ignorable="w14 w15 w16se wp14">
   <w:body>
-    <w:bookmarkStart w:id="0" w:name="_Toc321147149" w:displacedByCustomXml="next"/>
-    <w:bookmarkStart w:id="1" w:name="_Toc318188227" w:displacedByCustomXml="next"/>
+    <w:bookmarkStart w:id="0" w:name="_Toc321147011" w:displacedByCustomXml="next"/>
+    <w:bookmarkStart w:id="1" w:name="_Toc318189312" w:displacedByCustomXml="next"/>
     <w:bookmarkStart w:id="2" w:name="_Toc318188327" w:displacedByCustomXml="next"/>
-    <w:bookmarkStart w:id="3" w:name="_Toc318189312" w:displacedByCustomXml="next"/>
-    <w:bookmarkStart w:id="4" w:name="_Toc321147011" w:displacedByCustomXml="next"/>
+    <w:bookmarkStart w:id="3" w:name="_Toc318188227" w:displacedByCustomXml="next"/>
+    <w:bookmarkStart w:id="4" w:name="_Toc321147149" w:displacedByCustomXml="next"/>
     <w:sdt>
       <w:sdtPr>
         <w:rPr>
@@ -274,7 +274,7 @@
                   </wp:anchor>
                 </w:drawing>
               </mc:Choice>
-              <mc:Fallback xmlns="">
+              <mc:Fallback>
                 <w:pict>
                   <v:shapetype w14:anchorId="013508C4" id="_x0000_t202" coordsize="21600,21600" o:spt="202" path="m,l,21600r21600,l21600,xe">
                     <v:stroke joinstyle="miter"/>
@@ -494,7 +494,7 @@
                   </wp:anchor>
                 </w:drawing>
               </mc:Choice>
-              <mc:Fallback xmlns="">
+              <mc:Fallback>
                 <w:pict>
                   <v:shape w14:anchorId="4878E477" id="Text Box 21" o:spid="_x0000_s1027" type="#_x0000_t202" style="position:absolute;margin-left:0;margin-top:0;width:310.5pt;height:104.4pt;z-index:251661312;visibility:visible;mso-wrap-style:square;mso-width-percent:950;mso-height-percent:0;mso-top-percent:750;mso-wrap-distance-left:9pt;mso-wrap-distance-top:0;mso-wrap-distance-right:9pt;mso-wrap-distance-bottom:0;mso-position-horizontal:center;mso-position-horizontal-relative:margin;mso-position-vertical-relative:margin;mso-width-percent:950;mso-height-percent:0;mso-top-percent:750;mso-width-relative:margin;mso-height-relative:margin;v-text-anchor:top" o:gfxdata="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" o:allowoverlap="f" filled="f" stroked="f" strokeweight=".5pt">
                     <v:textbox style="mso-fit-shape-to-text:t" inset="0,0,0,0">
@@ -2233,19 +2233,11 @@
           <w:sz w:val="22"/>
         </w:rPr>
       </w:pPr>
-      <w:proofErr w:type="spellStart"/>
       <w:r>
         <w:rPr>
           <w:sz w:val="22"/>
         </w:rPr>
-        <w:t>NSight</w:t>
-      </w:r>
-      <w:proofErr w:type="spellEnd"/>
-      <w:r>
-        <w:rPr>
-          <w:sz w:val="22"/>
-        </w:rPr>
-        <w:t xml:space="preserve"> NVidia Profiler</w:t>
+        <w:t>NSight NVidia Profiler</w:t>
       </w:r>
     </w:p>
     <w:p>
@@ -2385,10 +2377,10 @@
             <v:path o:extrusionok="f" gradientshapeok="t" o:connecttype="rect"/>
             <o:lock v:ext="edit" aspectratio="t"/>
           </v:shapetype>
-          <v:shape id="_x0000_i1047" type="#_x0000_t75" style="width:523.3pt;height:66.1pt" o:ole="">
+          <v:shape id="_x0000_i1025" type="#_x0000_t75" style="width:523.5pt;height:66pt" o:ole="">
             <v:imagedata r:id="rId13" o:title=""/>
           </v:shape>
-          <o:OLEObject Type="Embed" ProgID="Word.OpenDocumentText.12" ShapeID="_x0000_i1047" DrawAspect="Content" ObjectID="_1548494794" r:id="rId14"/>
+          <o:OLEObject Type="Embed" ProgID="Word.OpenDocumentText.12" ShapeID="_x0000_i1025" DrawAspect="Content" ObjectID="_1548499392" r:id="rId14"/>
         </w:object>
       </w:r>
     </w:p>
@@ -2414,10 +2406,10 @@
       </w:pPr>
       <w:r>
         <w:object w:dxaOrig="9360" w:dyaOrig="445">
-          <v:shape id="_x0000_i1044" type="#_x0000_t75" style="width:468pt;height:22.25pt" o:ole="">
+          <v:shape id="_x0000_i1026" type="#_x0000_t75" style="width:468pt;height:22.5pt" o:ole="">
             <v:imagedata r:id="rId15" o:title=""/>
           </v:shape>
-          <o:OLEObject Type="Embed" ProgID="Word.OpenDocumentText.12" ShapeID="_x0000_i1044" DrawAspect="Content" ObjectID="_1548494795" r:id="rId16"/>
+          <o:OLEObject Type="Embed" ProgID="Word.OpenDocumentText.12" ShapeID="_x0000_i1026" DrawAspect="Content" ObjectID="_1548499393" r:id="rId16"/>
         </w:object>
       </w:r>
     </w:p>
@@ -2440,7 +2432,7 @@
           <v:shape id="_x0000_i1027" type="#_x0000_t75" style="width:468pt;height:136.5pt" o:ole="" o:bordertopcolor="this" o:borderleftcolor="this" o:borderbottomcolor="this" o:borderrightcolor="this">
             <v:imagedata r:id="rId17" o:title=""/>
           </v:shape>
-          <o:OLEObject Type="Embed" ProgID="Word.OpenDocumentText.12" ShapeID="_x0000_i1027" DrawAspect="Content" ObjectID="_1548494796" r:id="rId18"/>
+          <o:OLEObject Type="Embed" ProgID="Word.OpenDocumentText.12" ShapeID="_x0000_i1027" DrawAspect="Content" ObjectID="_1548499394" r:id="rId18"/>
         </w:object>
       </w:r>
     </w:p>
@@ -2460,10 +2452,10 @@
       </w:pPr>
       <w:r>
         <w:object w:dxaOrig="9026" w:dyaOrig="1943">
-          <v:shape id="_x0000_i1039" type="#_x0000_t75" style="width:451.3pt;height:97.15pt" o:ole="">
+          <v:shape id="_x0000_i1028" type="#_x0000_t75" style="width:451.5pt;height:97pt" o:ole="">
             <v:imagedata r:id="rId19" o:title=""/>
           </v:shape>
-          <o:OLEObject Type="Embed" ProgID="Word.OpenDocumentText.12" ShapeID="_x0000_i1039" DrawAspect="Content" ObjectID="_1548494797" r:id="rId20"/>
+          <o:OLEObject Type="Embed" ProgID="Word.OpenDocumentText.12" ShapeID="_x0000_i1028" DrawAspect="Content" ObjectID="_1548499395" r:id="rId20"/>
         </w:object>
       </w:r>
     </w:p>
@@ -2483,10 +2475,10 @@
       </w:pPr>
       <w:r>
         <w:object w:dxaOrig="9026" w:dyaOrig="3058">
-          <v:shape id="_x0000_i1029" type="#_x0000_t75" style="width:451.3pt;height:152.9pt" o:ole="" o:bordertopcolor="this" o:borderleftcolor="this" o:borderbottomcolor="this" o:borderrightcolor="this">
+          <v:shape id="_x0000_i1029" type="#_x0000_t75" style="width:451.5pt;height:153pt" o:ole="" o:bordertopcolor="this" o:borderleftcolor="this" o:borderbottomcolor="this" o:borderrightcolor="this">
             <v:imagedata r:id="rId21" o:title=""/>
           </v:shape>
-          <o:OLEObject Type="Embed" ProgID="Word.OpenDocumentText.12" ShapeID="_x0000_i1029" DrawAspect="Content" ObjectID="_1548494798" r:id="rId22"/>
+          <o:OLEObject Type="Embed" ProgID="Word.OpenDocumentText.12" ShapeID="_x0000_i1029" DrawAspect="Content" ObjectID="_1548499396" r:id="rId22"/>
         </w:object>
       </w:r>
     </w:p>
@@ -2522,7 +2514,6 @@
       <w:r>
         <w:t xml:space="preserve"> As we can see the most expensive parts of the application are the </w:t>
       </w:r>
-      <w:proofErr w:type="spellStart"/>
       <w:r>
         <w:rPr>
           <w:rStyle w:val="Emphasis"/>
@@ -2531,11 +2522,9 @@
         </w:rPr>
         <w:t>calc_mandel</w:t>
       </w:r>
-      <w:proofErr w:type="spellEnd"/>
       <w:r>
         <w:t xml:space="preserve"> function and the </w:t>
       </w:r>
-      <w:proofErr w:type="spellStart"/>
       <w:r>
         <w:rPr>
           <w:rStyle w:val="Emphasis"/>
@@ -2544,7 +2533,6 @@
         </w:rPr>
         <w:t>screen_dump</w:t>
       </w:r>
-      <w:proofErr w:type="spellEnd"/>
       <w:r>
         <w:t xml:space="preserve"> function as expected. With this assumption proven correct and backed up by sufficient evidence I then when to profile the code to look at the most expensive sections of the code to have an idea of the gains to be made by the enhancements I had identified earlier and with the added benefit of utilizing CUDA to parallelize the code where needed.</w:t>
       </w:r>
@@ -2920,69 +2908,139 @@
         <w:t xml:space="preserve"> value. The double iteration would be solved by merging the two loops into one. </w:t>
       </w:r>
       <w:r>
-        <w:t xml:space="preserve">Finally, when writing the output, it would be done in one go by calculating the image in reverse so it doesn’t </w:t>
-      </w:r>
-      <w:bookmarkStart w:id="19" w:name="_GoBack"/>
-      <w:bookmarkEnd w:id="19"/>
-      <w:r>
-        <w:t>need to be written in reverse.</w:t>
+        <w:t>Finally, when writing the output, it would be done in one go by calculating the image in reverse so it doesn’t need to be written in reverse.</w:t>
       </w:r>
     </w:p>
     <w:p>
       <w:pPr>
         <w:pStyle w:val="Heading1"/>
       </w:pPr>
-      <w:bookmarkStart w:id="20" w:name="_Toc474748670"/>
+      <w:bookmarkStart w:id="19" w:name="_Toc474748670"/>
       <w:r>
         <w:lastRenderedPageBreak/>
         <w:t>GPU Implementation</w:t>
+      </w:r>
+      <w:bookmarkEnd w:id="19"/>
+    </w:p>
+    <w:p>
+      <w:pPr>
+        <w:pStyle w:val="Heading2"/>
+      </w:pPr>
+      <w:bookmarkStart w:id="20" w:name="_Toc474748671"/>
+      <w:r>
+        <w:t>P</w:t>
+      </w:r>
+      <w:r>
+        <w:t>ort</w:t>
+      </w:r>
+      <w:r>
+        <w:t xml:space="preserve"> O</w:t>
+      </w:r>
+      <w:r>
+        <w:t>verview</w:t>
       </w:r>
       <w:bookmarkEnd w:id="20"/>
     </w:p>
     <w:p>
       <w:pPr>
+        <w:pStyle w:val="Heading3"/>
+      </w:pPr>
+      <w:r>
+        <w:t>Memory</w:t>
+      </w:r>
+    </w:p>
+    <w:p>
+      <w:pPr>
+        <w:pStyle w:val="Heading3"/>
+      </w:pPr>
+      <w:r>
+        <w:t>Kernel</w:t>
+      </w:r>
+    </w:p>
+    <w:p>
+      <w:pPr>
+        <w:pStyle w:val="Heading3"/>
+      </w:pPr>
+      <w:r>
+        <w:t>Output</w:t>
+      </w:r>
+    </w:p>
+    <w:p/>
+    <w:p>
+      <w:pPr>
         <w:pStyle w:val="Heading2"/>
       </w:pPr>
-      <w:bookmarkStart w:id="21" w:name="_Toc474748671"/>
-      <w:r>
-        <w:t>P</w:t>
-      </w:r>
-      <w:r>
-        <w:t>ort</w:t>
-      </w:r>
-      <w:r>
-        <w:t xml:space="preserve"> O</w:t>
-      </w:r>
-      <w:r>
-        <w:t>verview</w:t>
+      <w:bookmarkStart w:id="21" w:name="_Toc474748672"/>
+      <w:r>
+        <w:t>O</w:t>
+      </w:r>
+      <w:r>
+        <w:t>ptimisations</w:t>
       </w:r>
       <w:bookmarkEnd w:id="21"/>
     </w:p>
     <w:p>
       <w:pPr>
+        <w:pStyle w:val="Heading3"/>
+      </w:pPr>
+      <w:r>
+        <w:t>Kernel Launch</w:t>
+      </w:r>
+    </w:p>
+    <w:p>
+      <w:r>
+        <w:t xml:space="preserve">Paragraph on </w:t>
+      </w:r>
+      <w:r>
+        <w:t>auto launch parameters</w:t>
+      </w:r>
+    </w:p>
+    <w:p>
+      <w:pPr>
+        <w:pStyle w:val="Heading3"/>
+      </w:pPr>
+      <w:r>
+        <w:t>Early Exit</w:t>
+      </w:r>
+    </w:p>
+    <w:p>
+      <w:r>
+        <w:t xml:space="preserve">Paragraph on </w:t>
+      </w:r>
+      <w:r>
+        <w:t>early exits</w:t>
+      </w:r>
+    </w:p>
+    <w:p>
+      <w:pPr>
+        <w:pStyle w:val="Heading3"/>
+      </w:pPr>
+      <w:r>
+        <w:t>Flags</w:t>
+      </w:r>
+    </w:p>
+    <w:p>
+      <w:r>
+        <w:t>Compiler flags</w:t>
+      </w:r>
+    </w:p>
+    <w:p>
+      <w:pPr>
         <w:pStyle w:val="Heading2"/>
       </w:pPr>
-      <w:bookmarkStart w:id="22" w:name="_Toc474748672"/>
-      <w:r>
-        <w:t>O</w:t>
-      </w:r>
-      <w:r>
-        <w:t>ptimisations</w:t>
+      <w:bookmarkStart w:id="22" w:name="_Toc474748673"/>
+      <w:r>
+        <w:t>T</w:t>
+      </w:r>
+      <w:r>
+        <w:t>imings</w:t>
       </w:r>
       <w:bookmarkEnd w:id="22"/>
     </w:p>
     <w:p>
-      <w:pPr>
-        <w:pStyle w:val="Heading2"/>
-      </w:pPr>
-      <w:bookmarkStart w:id="23" w:name="_Toc474748673"/>
-      <w:r>
-        <w:t>T</w:t>
-      </w:r>
-      <w:r>
-        <w:t>imings</w:t>
-      </w:r>
-      <w:bookmarkEnd w:id="23"/>
+      <w:r>
+        <w:t>Old vs Fastest</w:t>
+      </w:r>
     </w:p>
     <w:p/>
     <w:p/>
@@ -2999,67 +3057,74 @@
     <w:p/>
     <w:p/>
     <w:p/>
-    <w:p/>
-    <w:p/>
-    <w:p/>
-    <w:p/>
-    <w:p/>
-    <w:p/>
-    <w:p/>
-    <w:p/>
-    <w:p/>
-    <w:p/>
     <w:p>
       <w:pPr>
         <w:pStyle w:val="Heading1"/>
       </w:pPr>
-      <w:bookmarkStart w:id="24" w:name="_Toc474748674"/>
+      <w:bookmarkStart w:id="23" w:name="_Toc474748674"/>
       <w:r>
         <w:lastRenderedPageBreak/>
         <w:t>Project Results</w:t>
+      </w:r>
+      <w:bookmarkEnd w:id="23"/>
+    </w:p>
+    <w:p>
+      <w:pPr>
+        <w:pStyle w:val="Heading2"/>
+      </w:pPr>
+      <w:bookmarkStart w:id="24" w:name="_Toc474748675"/>
+      <w:r>
+        <w:t>T</w:t>
+      </w:r>
+      <w:r>
+        <w:t>esting</w:t>
       </w:r>
       <w:bookmarkEnd w:id="24"/>
     </w:p>
     <w:p>
+      <w:r>
+        <w:t>Testing the output results was done with some unit tests and a windows utility</w:t>
+      </w:r>
+    </w:p>
+    <w:p>
       <w:pPr>
         <w:pStyle w:val="Heading2"/>
       </w:pPr>
-      <w:bookmarkStart w:id="25" w:name="_Toc474748675"/>
-      <w:r>
-        <w:t>T</w:t>
-      </w:r>
-      <w:r>
-        <w:t>esting</w:t>
+      <w:bookmarkStart w:id="25" w:name="_Toc474748676"/>
+      <w:r>
+        <w:t>C</w:t>
+      </w:r>
+      <w:r>
+        <w:t>omparison</w:t>
       </w:r>
       <w:bookmarkEnd w:id="25"/>
     </w:p>
     <w:p>
+      <w:r>
+        <w:t>Sequential vs Parallel</w:t>
+      </w:r>
+    </w:p>
+    <w:p/>
+    <w:p>
       <w:pPr>
         <w:pStyle w:val="Heading2"/>
       </w:pPr>
-      <w:bookmarkStart w:id="26" w:name="_Toc474748676"/>
+      <w:bookmarkStart w:id="26" w:name="_Toc474748677"/>
       <w:r>
         <w:t>C</w:t>
       </w:r>
       <w:r>
-        <w:t>omparison</w:t>
+        <w:t>onclusion</w:t>
       </w:r>
       <w:bookmarkEnd w:id="26"/>
     </w:p>
     <w:p>
-      <w:pPr>
-        <w:pStyle w:val="Heading2"/>
-      </w:pPr>
-      <w:bookmarkStart w:id="27" w:name="_Toc474748677"/>
-      <w:r>
-        <w:t>C</w:t>
-      </w:r>
-      <w:r>
-        <w:t>onclusion</w:t>
-      </w:r>
+      <w:r>
+        <w:t>How awesome cuda is</w:t>
+      </w:r>
+      <w:bookmarkStart w:id="27" w:name="_GoBack"/>
       <w:bookmarkEnd w:id="27"/>
     </w:p>
-    <w:p/>
     <w:sectPr>
       <w:footerReference w:type="default" r:id="rId27"/>
       <w:pgSz w:w="12240" w:h="15840"/>
@@ -6046,6 +6111,7 @@
     <w:rsid w:val="0048305F"/>
     <w:rsid w:val="008B7524"/>
     <w:rsid w:val="00AD74C7"/>
+    <w:rsid w:val="00CD61B2"/>
     <w:rsid w:val="00F254E8"/>
   </w:rsids>
   <m:mathPr>
@@ -6936,7 +7002,7 @@
 </file>
 
 <file path=customXml/itemProps3.xml><?xml version="1.0" encoding="utf-8"?>
-<ds:datastoreItem xmlns:ds="http://schemas.openxmlformats.org/officeDocument/2006/customXml" ds:itemID="{665C042E-41A3-4CA5-B7AD-A0B1EA23F6D9}">
+<ds:datastoreItem xmlns:ds="http://schemas.openxmlformats.org/officeDocument/2006/customXml" ds:itemID="{6A80142F-870C-4525-BE61-34C596D00FE9}">
   <ds:schemaRefs>
     <ds:schemaRef ds:uri="http://schemas.openxmlformats.org/officeDocument/2006/bibliography"/>
   </ds:schemaRefs>

</xml_diff>

<commit_message>
fixing benchmark method + added timings + fixed tests
</commit_message>
<xml_diff>
--- a/docs/Report.docx
+++ b/docs/Report.docx
@@ -274,9 +274,9 @@
                   </wp:anchor>
                 </w:drawing>
               </mc:Choice>
-              <mc:Fallback xmlns="">
+              <mc:Fallback>
                 <w:pict>
-                  <v:shapetype w14:anchorId="013508C4" id="_x0000_t202" coordsize="21600,21600" o:spt="202" path="m,l,21600r21600,l21600,xe">
+                  <v:shapetype w14:anchorId="08A3CF3D" id="_x0000_t202" coordsize="21600,21600" o:spt="202" path="m,l,21600r21600,l21600,xe">
                     <v:stroke joinstyle="miter"/>
                     <v:path gradientshapeok="t" o:connecttype="rect"/>
                   </v:shapetype>
@@ -492,16 +492,7 @@
                                       <w:i w:val="0"/>
                                       <w:sz w:val="32"/>
                                     </w:rPr>
-                                    <w:t>Github Reposit</w:t>
-                                  </w:r>
-                                  <w:r>
-                                    <w:rPr>
-                                      <w:rStyle w:val="Hyperlink"/>
-                                      <w:b/>
-                                      <w:i w:val="0"/>
-                                      <w:sz w:val="32"/>
-                                    </w:rPr>
-                                    <w:t>ory</w:t>
+                                    <w:t>Github Repository</w:t>
                                   </w:r>
                                 </w:hyperlink>
                               </w:p>
@@ -527,11 +518,7 @@
               </mc:Choice>
               <mc:Fallback>
                 <w:pict>
-                  <v:shapetype w14:anchorId="5ACAB13D" id="_x0000_t202" coordsize="21600,21600" o:spt="202" path="m,l,21600r21600,l21600,xe">
-                    <v:stroke joinstyle="miter"/>
-                    <v:path gradientshapeok="t" o:connecttype="rect"/>
-                  </v:shapetype>
-                  <v:shape id="Text Box 21" o:spid="_x0000_s1027" type="#_x0000_t202" style="position:absolute;margin-left:0;margin-top:0;width:310.5pt;height:104.4pt;z-index:251661312;visibility:visible;mso-wrap-style:square;mso-width-percent:950;mso-height-percent:0;mso-top-percent:750;mso-wrap-distance-left:9pt;mso-wrap-distance-top:0;mso-wrap-distance-right:9pt;mso-wrap-distance-bottom:0;mso-position-horizontal:center;mso-position-horizontal-relative:margin;mso-position-vertical-relative:margin;mso-width-percent:950;mso-height-percent:0;mso-top-percent:750;mso-width-relative:margin;mso-height-relative:margin;v-text-anchor:top" o:gfxdata="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" o:allowoverlap="f" filled="f" stroked="f" strokeweight=".5pt">
+                  <v:shape w14:anchorId="5ACAB13D" id="Text Box 21" o:spid="_x0000_s1027" type="#_x0000_t202" style="position:absolute;margin-left:0;margin-top:0;width:310.5pt;height:104.4pt;z-index:251661312;visibility:visible;mso-wrap-style:square;mso-width-percent:950;mso-height-percent:0;mso-top-percent:750;mso-wrap-distance-left:9pt;mso-wrap-distance-top:0;mso-wrap-distance-right:9pt;mso-wrap-distance-bottom:0;mso-position-horizontal:center;mso-position-horizontal-relative:margin;mso-position-vertical-relative:margin;mso-width-percent:950;mso-height-percent:0;mso-top-percent:750;mso-width-relative:margin;mso-height-relative:margin;v-text-anchor:top" o:gfxdata="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" o:allowoverlap="f" filled="f" stroked="f" strokeweight=".5pt">
                     <v:textbox style="mso-fit-shape-to-text:t" inset="0,0,0,0">
                       <w:txbxContent>
                         <w:sdt>
@@ -598,16 +585,7 @@
                                 <w:i w:val="0"/>
                                 <w:sz w:val="32"/>
                               </w:rPr>
-                              <w:t>Github Reposit</w:t>
-                            </w:r>
-                            <w:r>
-                              <w:rPr>
-                                <w:rStyle w:val="Hyperlink"/>
-                                <w:b/>
-                                <w:i w:val="0"/>
-                                <w:sz w:val="32"/>
-                              </w:rPr>
-                              <w:t>ory</w:t>
+                              <w:t>Github Repository</w:t>
                             </w:r>
                           </w:hyperlink>
                         </w:p>
@@ -3160,10 +3138,10 @@
             <v:path o:extrusionok="f" gradientshapeok="t" o:connecttype="rect"/>
             <o:lock v:ext="edit" aspectratio="t"/>
           </v:shapetype>
-          <v:shape id="_x0000_i1025" type="#_x0000_t75" style="width:523.3pt;height:66pt" o:ole="">
+          <v:shape id="_x0000_i1025" type="#_x0000_t75" style="width:523.5pt;height:66pt" o:ole="">
             <v:imagedata r:id="rId15" o:title=""/>
           </v:shape>
-          <o:OLEObject Type="Embed" ProgID="Word.OpenDocumentText.12" ShapeID="_x0000_i1025" DrawAspect="Content" ObjectID="_1548535358" r:id="rId16"/>
+          <o:OLEObject Type="Embed" ProgID="Word.OpenDocumentText.12" ShapeID="_x0000_i1025" DrawAspect="Content" ObjectID="_1548576990" r:id="rId16"/>
         </w:object>
       </w:r>
     </w:p>
@@ -3192,7 +3170,7 @@
           <v:shape id="_x0000_i1026" type="#_x0000_t75" style="width:468pt;height:22.5pt" o:ole="">
             <v:imagedata r:id="rId17" o:title=""/>
           </v:shape>
-          <o:OLEObject Type="Embed" ProgID="Word.OpenDocumentText.12" ShapeID="_x0000_i1026" DrawAspect="Content" ObjectID="_1548535359" r:id="rId18"/>
+          <o:OLEObject Type="Embed" ProgID="Word.OpenDocumentText.12" ShapeID="_x0000_i1026" DrawAspect="Content" ObjectID="_1548576991" r:id="rId18"/>
         </w:object>
       </w:r>
     </w:p>
@@ -3215,7 +3193,7 @@
           <v:shape id="_x0000_i1027" type="#_x0000_t75" style="width:468pt;height:136.5pt" o:ole="" o:bordertopcolor="this" o:borderleftcolor="this" o:borderbottomcolor="this" o:borderrightcolor="this">
             <v:imagedata r:id="rId19" o:title=""/>
           </v:shape>
-          <o:OLEObject Type="Embed" ProgID="Word.OpenDocumentText.12" ShapeID="_x0000_i1027" DrawAspect="Content" ObjectID="_1548535360" r:id="rId20"/>
+          <o:OLEObject Type="Embed" ProgID="Word.OpenDocumentText.12" ShapeID="_x0000_i1027" DrawAspect="Content" ObjectID="_1548576992" r:id="rId20"/>
         </w:object>
       </w:r>
     </w:p>
@@ -3235,10 +3213,10 @@
       </w:pPr>
       <w:r>
         <w:object w:dxaOrig="9026" w:dyaOrig="1943">
-          <v:shape id="_x0000_i1028" type="#_x0000_t75" style="width:451.3pt;height:96.95pt" o:ole="">
+          <v:shape id="_x0000_i1028" type="#_x0000_t75" style="width:451.5pt;height:96.75pt" o:ole="">
             <v:imagedata r:id="rId21" o:title=""/>
           </v:shape>
-          <o:OLEObject Type="Embed" ProgID="Word.OpenDocumentText.12" ShapeID="_x0000_i1028" DrawAspect="Content" ObjectID="_1548535361" r:id="rId22"/>
+          <o:OLEObject Type="Embed" ProgID="Word.OpenDocumentText.12" ShapeID="_x0000_i1028" DrawAspect="Content" ObjectID="_1548576993" r:id="rId22"/>
         </w:object>
       </w:r>
     </w:p>
@@ -3258,10 +3236,10 @@
       </w:pPr>
       <w:r>
         <w:object w:dxaOrig="9026" w:dyaOrig="3058">
-          <v:shape id="_x0000_i1029" type="#_x0000_t75" style="width:451.3pt;height:153.05pt" o:ole="" o:bordertopcolor="this" o:borderleftcolor="this" o:borderbottomcolor="this" o:borderrightcolor="this">
+          <v:shape id="_x0000_i1029" type="#_x0000_t75" style="width:451.5pt;height:153pt" o:ole="" o:bordertopcolor="this" o:borderleftcolor="this" o:borderbottomcolor="this" o:borderrightcolor="this">
             <v:imagedata r:id="rId23" o:title=""/>
           </v:shape>
-          <o:OLEObject Type="Embed" ProgID="Word.OpenDocumentText.12" ShapeID="_x0000_i1029" DrawAspect="Content" ObjectID="_1548535362" r:id="rId24"/>
+          <o:OLEObject Type="Embed" ProgID="Word.OpenDocumentText.12" ShapeID="_x0000_i1029" DrawAspect="Content" ObjectID="_1548576994" r:id="rId24"/>
         </w:object>
       </w:r>
     </w:p>
@@ -3774,10 +3752,10 @@
     <w:p>
       <w:r>
         <w:object w:dxaOrig="9026" w:dyaOrig="1508">
-          <v:shape id="_x0000_i1040" type="#_x0000_t75" style="width:451.3pt;height:75.4pt" o:ole="">
+          <v:shape id="_x0000_i1030" type="#_x0000_t75" style="width:451.5pt;height:75.75pt" o:ole="">
             <v:imagedata r:id="rId29" o:title=""/>
           </v:shape>
-          <o:OLEObject Type="Embed" ProgID="Word.OpenDocumentText.12" ShapeID="_x0000_i1040" DrawAspect="Content" ObjectID="_1548535363" r:id="rId30"/>
+          <o:OLEObject Type="Embed" ProgID="Word.OpenDocumentText.12" ShapeID="_x0000_i1030" DrawAspect="Content" ObjectID="_1548576995" r:id="rId30"/>
         </w:object>
       </w:r>
     </w:p>
@@ -3794,10 +3772,10 @@
     <w:p>
       <w:r>
         <w:object w:dxaOrig="9026" w:dyaOrig="1285">
-          <v:shape id="_x0000_i1049" type="#_x0000_t75" style="width:451.3pt;height:64.25pt" o:ole="">
+          <v:shape id="_x0000_i1031" type="#_x0000_t75" style="width:451.5pt;height:64.5pt" o:ole="">
             <v:imagedata r:id="rId31" o:title=""/>
           </v:shape>
-          <o:OLEObject Type="Embed" ProgID="Word.OpenDocumentText.12" ShapeID="_x0000_i1049" DrawAspect="Content" ObjectID="_1548535364" r:id="rId32"/>
+          <o:OLEObject Type="Embed" ProgID="Word.OpenDocumentText.12" ShapeID="_x0000_i1031" DrawAspect="Content" ObjectID="_1548576996" r:id="rId32"/>
         </w:object>
       </w:r>
     </w:p>
@@ -3830,10 +3808,10 @@
     <w:p>
       <w:r>
         <w:object w:dxaOrig="9026" w:dyaOrig="2844">
-          <v:shape id="_x0000_i1043" type="#_x0000_t75" style="width:451.3pt;height:142.2pt" o:ole="">
+          <v:shape id="_x0000_i1032" type="#_x0000_t75" style="width:451.5pt;height:142.5pt" o:ole="">
             <v:imagedata r:id="rId33" o:title=""/>
           </v:shape>
-          <o:OLEObject Type="Embed" ProgID="Word.OpenDocumentText.12" ShapeID="_x0000_i1043" DrawAspect="Content" ObjectID="_1548535365" r:id="rId34"/>
+          <o:OLEObject Type="Embed" ProgID="Word.OpenDocumentText.12" ShapeID="_x0000_i1032" DrawAspect="Content" ObjectID="_1548576997" r:id="rId34"/>
         </w:object>
       </w:r>
     </w:p>
@@ -3866,10 +3844,10 @@
     <w:p>
       <w:r>
         <w:object w:dxaOrig="9026" w:dyaOrig="2343">
-          <v:shape id="_x0000_i1058" type="#_x0000_t75" style="width:451.3pt;height:117.15pt" o:ole="">
+          <v:shape id="_x0000_i1033" type="#_x0000_t75" style="width:451.5pt;height:117pt" o:ole="">
             <v:imagedata r:id="rId35" o:title=""/>
           </v:shape>
-          <o:OLEObject Type="Embed" ProgID="Word.OpenDocumentText.12" ShapeID="_x0000_i1058" DrawAspect="Content" ObjectID="_1548535366" r:id="rId36"/>
+          <o:OLEObject Type="Embed" ProgID="Word.OpenDocumentText.12" ShapeID="_x0000_i1033" DrawAspect="Content" ObjectID="_1548576998" r:id="rId36"/>
         </w:object>
       </w:r>
     </w:p>
@@ -3909,10 +3887,7 @@
         <w:jc w:val="both"/>
       </w:pPr>
       <w:r>
-        <w:t xml:space="preserve">In my first implementation kernels were one dimension meaning larger image sizes could not be generated as it breached the max block or grid size. To overcome this issue launching the kernel was rewritten to do a two dimensional launch allowing the program to generate larger image sizes. Additionally, I used to CUDA Occupancy API to get an estimate for the grid and block size parameters for the given kernel. One shortfall of this API is that it is designed for one dimension workloads so I had to write some additional code that converted this estimation so it could be used in a </w:t>
-      </w:r>
-      <w:r>
-        <w:t>two-dimension kernel launch.</w:t>
+        <w:t>In my first implementation kernels were one dimension meaning larger image sizes could not be generated as it breached the max block or grid size. To overcome this issue launching the kernel was rewritten to do a two dimensional launch allowing the program to generate larger image sizes. Additionally, I used to CUDA Occupancy API to get an estimate for the grid and block size parameters for the given kernel. One shortfall of this API is that it is designed for one dimension workloads so I had to write some additional code that converted this estimation so it could be used in a two-dimension kernel launch.</w:t>
       </w:r>
     </w:p>
     <w:bookmarkStart w:id="34" w:name="_MON_1548533464"/>
@@ -3920,10 +3895,10 @@
     <w:p>
       <w:r>
         <w:object w:dxaOrig="10466" w:dyaOrig="3730">
-          <v:shape id="_x0000_i1068" type="#_x0000_t75" style="width:523.3pt;height:186.5pt" o:ole="">
+          <v:shape id="_x0000_i1034" type="#_x0000_t75" style="width:523.5pt;height:186.75pt" o:ole="">
             <v:imagedata r:id="rId37" o:title=""/>
           </v:shape>
-          <o:OLEObject Type="Embed" ProgID="Word.OpenDocumentText.12" ShapeID="_x0000_i1068" DrawAspect="Content" ObjectID="_1548535367" r:id="rId38"/>
+          <o:OLEObject Type="Embed" ProgID="Word.OpenDocumentText.12" ShapeID="_x0000_i1034" DrawAspect="Content" ObjectID="_1548576999" r:id="rId38"/>
         </w:object>
       </w:r>
     </w:p>
@@ -3953,10 +3928,10 @@
     <w:p>
       <w:r>
         <w:object w:dxaOrig="9026" w:dyaOrig="2180">
-          <v:shape id="_x0000_i1072" type="#_x0000_t75" style="width:451.3pt;height:109pt" o:ole="">
+          <v:shape id="_x0000_i1035" type="#_x0000_t75" style="width:451.5pt;height:108.75pt" o:ole="">
             <v:imagedata r:id="rId39" o:title=""/>
           </v:shape>
-          <o:OLEObject Type="Embed" ProgID="Word.OpenDocumentText.12" ShapeID="_x0000_i1072" DrawAspect="Content" ObjectID="_1548535368" r:id="rId40"/>
+          <o:OLEObject Type="Embed" ProgID="Word.OpenDocumentText.12" ShapeID="_x0000_i1035" DrawAspect="Content" ObjectID="_1548577000" r:id="rId40"/>
         </w:object>
       </w:r>
     </w:p>
@@ -4030,7 +4005,36 @@
     </w:p>
     <w:p>
       <w:r>
-        <w:t>Old vs Fastest</w:t>
+        <w:t xml:space="preserve">The following </w:t>
+      </w:r>
+      <w:proofErr w:type="spellStart"/>
+      <w:r>
+        <w:t>optimisations</w:t>
+      </w:r>
+      <w:proofErr w:type="spellEnd"/>
+      <w:r>
+        <w:t xml:space="preserve"> resulted in a significant speed up as can be seen in the below table.</w:t>
+      </w:r>
+    </w:p>
+    <w:p>
+      <w:r>
+        <w:rPr>
+          <w:noProof/>
+          <w:lang w:val="en-GB" w:eastAsia="en-GB"/>
+        </w:rPr>
+        <w:drawing>
+          <wp:inline distT="0" distB="0" distL="0" distR="0" wp14:anchorId="09BF6146" wp14:editId="3479B082">
+            <wp:extent cx="6524625" cy="3914775"/>
+            <wp:effectExtent l="0" t="0" r="9525" b="9525"/>
+            <wp:docPr id="8" name="Chart 8"/>
+            <wp:cNvGraphicFramePr/>
+            <a:graphic xmlns:a="http://schemas.openxmlformats.org/drawingml/2006/main">
+              <a:graphicData uri="http://schemas.openxmlformats.org/drawingml/2006/chart">
+                <c:chart xmlns:c="http://schemas.openxmlformats.org/drawingml/2006/chart" xmlns:r="http://schemas.openxmlformats.org/officeDocument/2006/relationships" r:id="rId41"/>
+              </a:graphicData>
+            </a:graphic>
+          </wp:inline>
+        </w:drawing>
       </w:r>
     </w:p>
     <w:p/>
@@ -4038,17 +4042,10 @@
     <w:p/>
     <w:p/>
     <w:p/>
-    <w:p/>
-    <w:p/>
-    <w:p/>
-    <w:p/>
-    <w:p/>
-    <w:p/>
-    <w:p/>
-    <w:p/>
-    <w:p/>
-    <w:p/>
-    <w:p/>
+    <w:p>
+      <w:bookmarkStart w:id="39" w:name="_GoBack"/>
+      <w:bookmarkEnd w:id="39"/>
+    </w:p>
     <w:p/>
     <w:p/>
     <w:p/>
@@ -4057,18 +4054,18 @@
       <w:pPr>
         <w:pStyle w:val="Heading1"/>
       </w:pPr>
-      <w:bookmarkStart w:id="39" w:name="_Toc474793283"/>
+      <w:bookmarkStart w:id="40" w:name="_Toc474793283"/>
       <w:r>
         <w:lastRenderedPageBreak/>
         <w:t>Project Results</w:t>
       </w:r>
-      <w:bookmarkEnd w:id="39"/>
+      <w:bookmarkEnd w:id="40"/>
     </w:p>
     <w:p>
       <w:pPr>
         <w:pStyle w:val="Heading2"/>
       </w:pPr>
-      <w:bookmarkStart w:id="40" w:name="_Toc474793284"/>
+      <w:bookmarkStart w:id="41" w:name="_Toc474793284"/>
       <w:r>
         <w:rPr>
           <w:noProof/>
@@ -4100,7 +4097,7 @@
                     </pic:cNvPicPr>
                   </pic:nvPicPr>
                   <pic:blipFill>
-                    <a:blip r:embed="rId41">
+                    <a:blip r:embed="rId42">
                       <a:extLst>
                         <a:ext uri="{28A0092B-C50C-407E-A947-70E740481C1C}">
                           <a14:useLocalDpi xmlns:a14="http://schemas.microsoft.com/office/drawing/2010/main" val="0"/>
@@ -4137,7 +4134,7 @@
       <w:r>
         <w:t>esting</w:t>
       </w:r>
-      <w:bookmarkEnd w:id="40"/>
+      <w:bookmarkEnd w:id="41"/>
     </w:p>
     <w:p>
       <w:pPr>
@@ -4182,7 +4179,7 @@
                     </pic:cNvPicPr>
                   </pic:nvPicPr>
                   <pic:blipFill>
-                    <a:blip r:embed="rId42">
+                    <a:blip r:embed="rId43">
                       <a:extLst>
                         <a:ext uri="{28A0092B-C50C-407E-A947-70E740481C1C}">
                           <a14:useLocalDpi xmlns:a14="http://schemas.microsoft.com/office/drawing/2010/main" val="0"/>
@@ -4255,23 +4252,21 @@
       <w:pPr>
         <w:pStyle w:val="Heading2"/>
       </w:pPr>
-      <w:bookmarkStart w:id="41" w:name="_Toc474793285"/>
+      <w:bookmarkStart w:id="42" w:name="_Toc474793285"/>
       <w:r>
         <w:t>C</w:t>
       </w:r>
       <w:r>
         <w:t>omparison</w:t>
       </w:r>
-      <w:bookmarkEnd w:id="41"/>
-    </w:p>
-    <w:p>
-      <w:r>
-        <w:t>Sequential vs Parallel</w:t>
-      </w:r>
-      <w:bookmarkStart w:id="42" w:name="_GoBack"/>
       <w:bookmarkEnd w:id="42"/>
     </w:p>
     <w:p>
+      <w:r>
+        <w:t>Sequential vs Parallel</w:t>
+      </w:r>
+    </w:p>
+    <w:p>
       <w:pPr>
         <w:pStyle w:val="Heading2"/>
       </w:pPr>
@@ -4294,7 +4289,7 @@
     </w:p>
     <w:p/>
     <w:sectPr>
-      <w:footerReference w:type="default" r:id="rId43"/>
+      <w:footerReference w:type="default" r:id="rId44"/>
       <w:pgSz w:w="12240" w:h="15840"/>
       <w:pgMar w:top="720" w:right="720" w:bottom="720" w:left="720" w:header="720" w:footer="720" w:gutter="0"/>
       <w:pgNumType w:start="0"/>
@@ -6552,7 +6547,464 @@
 </c:chartSpace>
 </file>
 
+<file path=word/charts/chart2.xml><?xml version="1.0" encoding="utf-8"?>
+<c:chartSpace xmlns:c="http://schemas.openxmlformats.org/drawingml/2006/chart" xmlns:a="http://schemas.openxmlformats.org/drawingml/2006/main" xmlns:r="http://schemas.openxmlformats.org/officeDocument/2006/relationships" xmlns:c16r2="http://schemas.microsoft.com/office/drawing/2015/06/chart">
+  <c:date1904 val="0"/>
+  <c:lang val="en-US"/>
+  <c:roundedCorners val="0"/>
+  <mc:AlternateContent xmlns:mc="http://schemas.openxmlformats.org/markup-compatibility/2006">
+    <mc:Choice xmlns:c14="http://schemas.microsoft.com/office/drawing/2007/8/2/chart" Requires="c14">
+      <c14:style val="102"/>
+    </mc:Choice>
+    <mc:Fallback>
+      <c:style val="2"/>
+    </mc:Fallback>
+  </mc:AlternateContent>
+  <c:chart>
+    <c:title>
+      <c:tx>
+        <c:rich>
+          <a:bodyPr rot="0" spcFirstLastPara="1" vertOverflow="ellipsis" vert="horz" wrap="square" anchor="ctr" anchorCtr="1"/>
+          <a:lstStyle/>
+          <a:p>
+            <a:pPr>
+              <a:defRPr sz="1400" b="0" i="0" u="none" strike="noStrike" kern="1200" spc="0" baseline="0">
+                <a:solidFill>
+                  <a:schemeClr val="tx1">
+                    <a:lumMod val="65000"/>
+                    <a:lumOff val="35000"/>
+                  </a:schemeClr>
+                </a:solidFill>
+                <a:latin typeface="+mn-lt"/>
+                <a:ea typeface="+mn-ea"/>
+                <a:cs typeface="+mn-cs"/>
+              </a:defRPr>
+            </a:pPr>
+            <a:r>
+              <a:rPr lang="en-GB"/>
+              <a:t>Optimised</a:t>
+            </a:r>
+            <a:r>
+              <a:rPr lang="en-GB" baseline="0"/>
+              <a:t> vs Non Optimised</a:t>
+            </a:r>
+            <a:endParaRPr lang="en-GB"/>
+          </a:p>
+        </c:rich>
+      </c:tx>
+      <c:overlay val="0"/>
+      <c:spPr>
+        <a:noFill/>
+        <a:ln>
+          <a:noFill/>
+        </a:ln>
+        <a:effectLst/>
+      </c:spPr>
+      <c:txPr>
+        <a:bodyPr rot="0" spcFirstLastPara="1" vertOverflow="ellipsis" vert="horz" wrap="square" anchor="ctr" anchorCtr="1"/>
+        <a:lstStyle/>
+        <a:p>
+          <a:pPr>
+            <a:defRPr sz="1400" b="0" i="0" u="none" strike="noStrike" kern="1200" spc="0" baseline="0">
+              <a:solidFill>
+                <a:schemeClr val="tx1">
+                  <a:lumMod val="65000"/>
+                  <a:lumOff val="35000"/>
+                </a:schemeClr>
+              </a:solidFill>
+              <a:latin typeface="+mn-lt"/>
+              <a:ea typeface="+mn-ea"/>
+              <a:cs typeface="+mn-cs"/>
+            </a:defRPr>
+          </a:pPr>
+          <a:endParaRPr lang="en-US"/>
+        </a:p>
+      </c:txPr>
+    </c:title>
+    <c:autoTitleDeleted val="0"/>
+    <c:plotArea>
+      <c:layout/>
+      <c:barChart>
+        <c:barDir val="col"/>
+        <c:grouping val="clustered"/>
+        <c:varyColors val="0"/>
+        <c:ser>
+          <c:idx val="0"/>
+          <c:order val="0"/>
+          <c:tx>
+            <c:strRef>
+              <c:f>Sheet1!$A$2</c:f>
+              <c:strCache>
+                <c:ptCount val="1"/>
+                <c:pt idx="0">
+                  <c:v>Optimised</c:v>
+                </c:pt>
+              </c:strCache>
+            </c:strRef>
+          </c:tx>
+          <c:spPr>
+            <a:solidFill>
+              <a:schemeClr val="accent1"/>
+            </a:solidFill>
+            <a:ln>
+              <a:noFill/>
+            </a:ln>
+            <a:effectLst/>
+          </c:spPr>
+          <c:invertIfNegative val="0"/>
+          <c:cat>
+            <c:strRef>
+              <c:f>Sheet1!$B$1:$E$1</c:f>
+              <c:strCache>
+                <c:ptCount val="4"/>
+                <c:pt idx="0">
+                  <c:v>512x512</c:v>
+                </c:pt>
+                <c:pt idx="1">
+                  <c:v>1024x1024</c:v>
+                </c:pt>
+                <c:pt idx="2">
+                  <c:v>2048x2048</c:v>
+                </c:pt>
+                <c:pt idx="3">
+                  <c:v>4096x4096</c:v>
+                </c:pt>
+              </c:strCache>
+            </c:strRef>
+          </c:cat>
+          <c:val>
+            <c:numRef>
+              <c:f>Sheet1!$B$2:$E$2</c:f>
+              <c:numCache>
+                <c:formatCode>General</c:formatCode>
+                <c:ptCount val="4"/>
+                <c:pt idx="0">
+                  <c:v>1.4978899999999999</c:v>
+                </c:pt>
+                <c:pt idx="1">
+                  <c:v>3.6336599999999999</c:v>
+                </c:pt>
+                <c:pt idx="2">
+                  <c:v>11.543699999999999</c:v>
+                </c:pt>
+                <c:pt idx="3">
+                  <c:v>39.549900000000001</c:v>
+                </c:pt>
+              </c:numCache>
+            </c:numRef>
+          </c:val>
+          <c:extLst>
+            <c:ext xmlns:c16="http://schemas.microsoft.com/office/drawing/2014/chart" uri="{C3380CC4-5D6E-409C-BE32-E72D297353CC}">
+              <c16:uniqueId val="{00000000-899A-4F1D-A572-515D3F84BAB2}"/>
+            </c:ext>
+          </c:extLst>
+        </c:ser>
+        <c:ser>
+          <c:idx val="1"/>
+          <c:order val="1"/>
+          <c:tx>
+            <c:strRef>
+              <c:f>Sheet1!$A$3</c:f>
+              <c:strCache>
+                <c:ptCount val="1"/>
+                <c:pt idx="0">
+                  <c:v>Non Optimised</c:v>
+                </c:pt>
+              </c:strCache>
+            </c:strRef>
+          </c:tx>
+          <c:spPr>
+            <a:solidFill>
+              <a:schemeClr val="accent2"/>
+            </a:solidFill>
+            <a:ln>
+              <a:noFill/>
+            </a:ln>
+            <a:effectLst/>
+          </c:spPr>
+          <c:invertIfNegative val="0"/>
+          <c:cat>
+            <c:strRef>
+              <c:f>Sheet1!$B$1:$E$1</c:f>
+              <c:strCache>
+                <c:ptCount val="4"/>
+                <c:pt idx="0">
+                  <c:v>512x512</c:v>
+                </c:pt>
+                <c:pt idx="1">
+                  <c:v>1024x1024</c:v>
+                </c:pt>
+                <c:pt idx="2">
+                  <c:v>2048x2048</c:v>
+                </c:pt>
+                <c:pt idx="3">
+                  <c:v>4096x4096</c:v>
+                </c:pt>
+              </c:strCache>
+            </c:strRef>
+          </c:cat>
+          <c:val>
+            <c:numRef>
+              <c:f>Sheet1!$B$3:$E$3</c:f>
+              <c:numCache>
+                <c:formatCode>General</c:formatCode>
+                <c:ptCount val="4"/>
+                <c:pt idx="0">
+                  <c:v>1.71963</c:v>
+                </c:pt>
+                <c:pt idx="1">
+                  <c:v>4.6368600000000004</c:v>
+                </c:pt>
+                <c:pt idx="2">
+                  <c:v>14.959199999999999</c:v>
+                </c:pt>
+                <c:pt idx="3">
+                  <c:v>51.723799999999997</c:v>
+                </c:pt>
+              </c:numCache>
+            </c:numRef>
+          </c:val>
+          <c:extLst>
+            <c:ext xmlns:c16="http://schemas.microsoft.com/office/drawing/2014/chart" uri="{C3380CC4-5D6E-409C-BE32-E72D297353CC}">
+              <c16:uniqueId val="{00000001-899A-4F1D-A572-515D3F84BAB2}"/>
+            </c:ext>
+          </c:extLst>
+        </c:ser>
+        <c:dLbls>
+          <c:showLegendKey val="0"/>
+          <c:showVal val="0"/>
+          <c:showCatName val="0"/>
+          <c:showSerName val="0"/>
+          <c:showPercent val="0"/>
+          <c:showBubbleSize val="0"/>
+        </c:dLbls>
+        <c:gapWidth val="219"/>
+        <c:overlap val="-27"/>
+        <c:axId val="427582336"/>
+        <c:axId val="427582664"/>
+      </c:barChart>
+      <c:catAx>
+        <c:axId val="427582336"/>
+        <c:scaling>
+          <c:orientation val="minMax"/>
+        </c:scaling>
+        <c:delete val="0"/>
+        <c:axPos val="b"/>
+        <c:numFmt formatCode="General" sourceLinked="1"/>
+        <c:majorTickMark val="none"/>
+        <c:minorTickMark val="none"/>
+        <c:tickLblPos val="nextTo"/>
+        <c:spPr>
+          <a:noFill/>
+          <a:ln w="9525" cap="flat" cmpd="sng" algn="ctr">
+            <a:solidFill>
+              <a:schemeClr val="tx1">
+                <a:lumMod val="15000"/>
+                <a:lumOff val="85000"/>
+              </a:schemeClr>
+            </a:solidFill>
+            <a:round/>
+          </a:ln>
+          <a:effectLst/>
+        </c:spPr>
+        <c:txPr>
+          <a:bodyPr rot="-60000000" spcFirstLastPara="1" vertOverflow="ellipsis" vert="horz" wrap="square" anchor="ctr" anchorCtr="1"/>
+          <a:lstStyle/>
+          <a:p>
+            <a:pPr>
+              <a:defRPr sz="900" b="0" i="0" u="none" strike="noStrike" kern="1200" baseline="0">
+                <a:solidFill>
+                  <a:schemeClr val="tx1">
+                    <a:lumMod val="65000"/>
+                    <a:lumOff val="35000"/>
+                  </a:schemeClr>
+                </a:solidFill>
+                <a:latin typeface="+mn-lt"/>
+                <a:ea typeface="+mn-ea"/>
+                <a:cs typeface="+mn-cs"/>
+              </a:defRPr>
+            </a:pPr>
+            <a:endParaRPr lang="en-US"/>
+          </a:p>
+        </c:txPr>
+        <c:crossAx val="427582664"/>
+        <c:crosses val="autoZero"/>
+        <c:auto val="1"/>
+        <c:lblAlgn val="ctr"/>
+        <c:lblOffset val="100"/>
+        <c:noMultiLvlLbl val="0"/>
+      </c:catAx>
+      <c:valAx>
+        <c:axId val="427582664"/>
+        <c:scaling>
+          <c:orientation val="minMax"/>
+        </c:scaling>
+        <c:delete val="0"/>
+        <c:axPos val="l"/>
+        <c:majorGridlines>
+          <c:spPr>
+            <a:ln w="9525" cap="flat" cmpd="sng" algn="ctr">
+              <a:solidFill>
+                <a:schemeClr val="tx1">
+                  <a:lumMod val="15000"/>
+                  <a:lumOff val="85000"/>
+                </a:schemeClr>
+              </a:solidFill>
+              <a:round/>
+            </a:ln>
+            <a:effectLst/>
+          </c:spPr>
+        </c:majorGridlines>
+        <c:numFmt formatCode="General" sourceLinked="1"/>
+        <c:majorTickMark val="none"/>
+        <c:minorTickMark val="none"/>
+        <c:tickLblPos val="nextTo"/>
+        <c:spPr>
+          <a:noFill/>
+          <a:ln>
+            <a:noFill/>
+          </a:ln>
+          <a:effectLst/>
+        </c:spPr>
+        <c:txPr>
+          <a:bodyPr rot="-60000000" spcFirstLastPara="1" vertOverflow="ellipsis" vert="horz" wrap="square" anchor="ctr" anchorCtr="1"/>
+          <a:lstStyle/>
+          <a:p>
+            <a:pPr>
+              <a:defRPr sz="900" b="0" i="0" u="none" strike="noStrike" kern="1200" baseline="0">
+                <a:solidFill>
+                  <a:schemeClr val="tx1">
+                    <a:lumMod val="65000"/>
+                    <a:lumOff val="35000"/>
+                  </a:schemeClr>
+                </a:solidFill>
+                <a:latin typeface="+mn-lt"/>
+                <a:ea typeface="+mn-ea"/>
+                <a:cs typeface="+mn-cs"/>
+              </a:defRPr>
+            </a:pPr>
+            <a:endParaRPr lang="en-US"/>
+          </a:p>
+        </c:txPr>
+        <c:crossAx val="427582336"/>
+        <c:crosses val="autoZero"/>
+        <c:crossBetween val="between"/>
+      </c:valAx>
+      <c:spPr>
+        <a:noFill/>
+        <a:ln>
+          <a:noFill/>
+        </a:ln>
+        <a:effectLst/>
+      </c:spPr>
+    </c:plotArea>
+    <c:legend>
+      <c:legendPos val="b"/>
+      <c:overlay val="0"/>
+      <c:spPr>
+        <a:noFill/>
+        <a:ln>
+          <a:noFill/>
+        </a:ln>
+        <a:effectLst/>
+      </c:spPr>
+      <c:txPr>
+        <a:bodyPr rot="0" spcFirstLastPara="1" vertOverflow="ellipsis" vert="horz" wrap="square" anchor="ctr" anchorCtr="1"/>
+        <a:lstStyle/>
+        <a:p>
+          <a:pPr>
+            <a:defRPr sz="900" b="0" i="0" u="none" strike="noStrike" kern="1200" baseline="0">
+              <a:solidFill>
+                <a:schemeClr val="tx1">
+                  <a:lumMod val="65000"/>
+                  <a:lumOff val="35000"/>
+                </a:schemeClr>
+              </a:solidFill>
+              <a:latin typeface="+mn-lt"/>
+              <a:ea typeface="+mn-ea"/>
+              <a:cs typeface="+mn-cs"/>
+            </a:defRPr>
+          </a:pPr>
+          <a:endParaRPr lang="en-US"/>
+        </a:p>
+      </c:txPr>
+    </c:legend>
+    <c:plotVisOnly val="1"/>
+    <c:dispBlanksAs val="gap"/>
+    <c:showDLblsOverMax val="0"/>
+  </c:chart>
+  <c:spPr>
+    <a:solidFill>
+      <a:schemeClr val="bg1"/>
+    </a:solidFill>
+    <a:ln w="9525" cap="flat" cmpd="sng" algn="ctr">
+      <a:solidFill>
+        <a:schemeClr val="tx1">
+          <a:lumMod val="15000"/>
+          <a:lumOff val="85000"/>
+        </a:schemeClr>
+      </a:solidFill>
+      <a:round/>
+    </a:ln>
+    <a:effectLst/>
+  </c:spPr>
+  <c:txPr>
+    <a:bodyPr/>
+    <a:lstStyle/>
+    <a:p>
+      <a:pPr>
+        <a:defRPr/>
+      </a:pPr>
+      <a:endParaRPr lang="en-US"/>
+    </a:p>
+  </c:txPr>
+  <c:externalData r:id="rId3">
+    <c:autoUpdate val="0"/>
+  </c:externalData>
+</c:chartSpace>
+</file>
+
 <file path=word/charts/colors1.xml><?xml version="1.0" encoding="utf-8"?>
+<cs:colorStyle xmlns:cs="http://schemas.microsoft.com/office/drawing/2012/chartStyle" xmlns:a="http://schemas.openxmlformats.org/drawingml/2006/main" meth="cycle" id="10">
+  <a:schemeClr val="accent1"/>
+  <a:schemeClr val="accent2"/>
+  <a:schemeClr val="accent3"/>
+  <a:schemeClr val="accent4"/>
+  <a:schemeClr val="accent5"/>
+  <a:schemeClr val="accent6"/>
+  <cs:variation/>
+  <cs:variation>
+    <a:lumMod val="60000"/>
+  </cs:variation>
+  <cs:variation>
+    <a:lumMod val="80000"/>
+    <a:lumOff val="20000"/>
+  </cs:variation>
+  <cs:variation>
+    <a:lumMod val="80000"/>
+  </cs:variation>
+  <cs:variation>
+    <a:lumMod val="60000"/>
+    <a:lumOff val="40000"/>
+  </cs:variation>
+  <cs:variation>
+    <a:lumMod val="50000"/>
+  </cs:variation>
+  <cs:variation>
+    <a:lumMod val="70000"/>
+    <a:lumOff val="30000"/>
+  </cs:variation>
+  <cs:variation>
+    <a:lumMod val="70000"/>
+  </cs:variation>
+  <cs:variation>
+    <a:lumMod val="50000"/>
+    <a:lumOff val="50000"/>
+  </cs:variation>
+</cs:colorStyle>
+</file>
+
+<file path=word/charts/colors2.xml><?xml version="1.0" encoding="utf-8"?>
 <cs:colorStyle xmlns:cs="http://schemas.microsoft.com/office/drawing/2012/chartStyle" xmlns:a="http://schemas.openxmlformats.org/drawingml/2006/main" meth="cycle" id="10">
   <a:schemeClr val="accent1"/>
   <a:schemeClr val="accent2"/>
@@ -7092,6 +7544,509 @@
 </cs:chartStyle>
 </file>
 
+<file path=word/charts/style2.xml><?xml version="1.0" encoding="utf-8"?>
+<cs:chartStyle xmlns:cs="http://schemas.microsoft.com/office/drawing/2012/chartStyle" xmlns:a="http://schemas.openxmlformats.org/drawingml/2006/main" id="201">
+  <cs:axisTitle>
+    <cs:lnRef idx="0"/>
+    <cs:fillRef idx="0"/>
+    <cs:effectRef idx="0"/>
+    <cs:fontRef idx="minor">
+      <a:schemeClr val="tx1">
+        <a:lumMod val="65000"/>
+        <a:lumOff val="35000"/>
+      </a:schemeClr>
+    </cs:fontRef>
+    <cs:defRPr sz="1000" kern="1200"/>
+  </cs:axisTitle>
+  <cs:categoryAxis>
+    <cs:lnRef idx="0"/>
+    <cs:fillRef idx="0"/>
+    <cs:effectRef idx="0"/>
+    <cs:fontRef idx="minor">
+      <a:schemeClr val="tx1">
+        <a:lumMod val="65000"/>
+        <a:lumOff val="35000"/>
+      </a:schemeClr>
+    </cs:fontRef>
+    <cs:spPr>
+      <a:ln w="9525" cap="flat" cmpd="sng" algn="ctr">
+        <a:solidFill>
+          <a:schemeClr val="tx1">
+            <a:lumMod val="15000"/>
+            <a:lumOff val="85000"/>
+          </a:schemeClr>
+        </a:solidFill>
+        <a:round/>
+      </a:ln>
+    </cs:spPr>
+    <cs:defRPr sz="900" kern="1200"/>
+  </cs:categoryAxis>
+  <cs:chartArea mods="allowNoFillOverride allowNoLineOverride">
+    <cs:lnRef idx="0"/>
+    <cs:fillRef idx="0"/>
+    <cs:effectRef idx="0"/>
+    <cs:fontRef idx="minor">
+      <a:schemeClr val="tx1"/>
+    </cs:fontRef>
+    <cs:spPr>
+      <a:solidFill>
+        <a:schemeClr val="bg1"/>
+      </a:solidFill>
+      <a:ln w="9525" cap="flat" cmpd="sng" algn="ctr">
+        <a:solidFill>
+          <a:schemeClr val="tx1">
+            <a:lumMod val="15000"/>
+            <a:lumOff val="85000"/>
+          </a:schemeClr>
+        </a:solidFill>
+        <a:round/>
+      </a:ln>
+    </cs:spPr>
+    <cs:defRPr sz="1000" kern="1200"/>
+  </cs:chartArea>
+  <cs:dataLabel>
+    <cs:lnRef idx="0"/>
+    <cs:fillRef idx="0"/>
+    <cs:effectRef idx="0"/>
+    <cs:fontRef idx="minor">
+      <a:schemeClr val="tx1">
+        <a:lumMod val="75000"/>
+        <a:lumOff val="25000"/>
+      </a:schemeClr>
+    </cs:fontRef>
+    <cs:defRPr sz="900" kern="1200"/>
+  </cs:dataLabel>
+  <cs:dataLabelCallout>
+    <cs:lnRef idx="0"/>
+    <cs:fillRef idx="0"/>
+    <cs:effectRef idx="0"/>
+    <cs:fontRef idx="minor">
+      <a:schemeClr val="dk1">
+        <a:lumMod val="65000"/>
+        <a:lumOff val="35000"/>
+      </a:schemeClr>
+    </cs:fontRef>
+    <cs:spPr>
+      <a:solidFill>
+        <a:schemeClr val="lt1"/>
+      </a:solidFill>
+      <a:ln>
+        <a:solidFill>
+          <a:schemeClr val="dk1">
+            <a:lumMod val="25000"/>
+            <a:lumOff val="75000"/>
+          </a:schemeClr>
+        </a:solidFill>
+      </a:ln>
+    </cs:spPr>
+    <cs:defRPr sz="900" kern="1200"/>
+    <cs:bodyPr rot="0" spcFirstLastPara="1" vertOverflow="clip" horzOverflow="clip" vert="horz" wrap="square" lIns="36576" tIns="18288" rIns="36576" bIns="18288" anchor="ctr" anchorCtr="1">
+      <a:spAutoFit/>
+    </cs:bodyPr>
+  </cs:dataLabelCallout>
+  <cs:dataPoint>
+    <cs:lnRef idx="0"/>
+    <cs:fillRef idx="1">
+      <cs:styleClr val="auto"/>
+    </cs:fillRef>
+    <cs:effectRef idx="0"/>
+    <cs:fontRef idx="minor">
+      <a:schemeClr val="tx1"/>
+    </cs:fontRef>
+  </cs:dataPoint>
+  <cs:dataPoint3D>
+    <cs:lnRef idx="0"/>
+    <cs:fillRef idx="1">
+      <cs:styleClr val="auto"/>
+    </cs:fillRef>
+    <cs:effectRef idx="0"/>
+    <cs:fontRef idx="minor">
+      <a:schemeClr val="tx1"/>
+    </cs:fontRef>
+  </cs:dataPoint3D>
+  <cs:dataPointLine>
+    <cs:lnRef idx="0">
+      <cs:styleClr val="auto"/>
+    </cs:lnRef>
+    <cs:fillRef idx="1"/>
+    <cs:effectRef idx="0"/>
+    <cs:fontRef idx="minor">
+      <a:schemeClr val="tx1"/>
+    </cs:fontRef>
+    <cs:spPr>
+      <a:ln w="28575" cap="rnd">
+        <a:solidFill>
+          <a:schemeClr val="phClr"/>
+        </a:solidFill>
+        <a:round/>
+      </a:ln>
+    </cs:spPr>
+  </cs:dataPointLine>
+  <cs:dataPointMarker>
+    <cs:lnRef idx="0">
+      <cs:styleClr val="auto"/>
+    </cs:lnRef>
+    <cs:fillRef idx="1">
+      <cs:styleClr val="auto"/>
+    </cs:fillRef>
+    <cs:effectRef idx="0"/>
+    <cs:fontRef idx="minor">
+      <a:schemeClr val="tx1"/>
+    </cs:fontRef>
+    <cs:spPr>
+      <a:ln w="9525">
+        <a:solidFill>
+          <a:schemeClr val="phClr"/>
+        </a:solidFill>
+      </a:ln>
+    </cs:spPr>
+  </cs:dataPointMarker>
+  <cs:dataPointMarkerLayout symbol="circle" size="5"/>
+  <cs:dataPointWireframe>
+    <cs:lnRef idx="0">
+      <cs:styleClr val="auto"/>
+    </cs:lnRef>
+    <cs:fillRef idx="1"/>
+    <cs:effectRef idx="0"/>
+    <cs:fontRef idx="minor">
+      <a:schemeClr val="tx1"/>
+    </cs:fontRef>
+    <cs:spPr>
+      <a:ln w="9525" cap="rnd">
+        <a:solidFill>
+          <a:schemeClr val="phClr"/>
+        </a:solidFill>
+        <a:round/>
+      </a:ln>
+    </cs:spPr>
+  </cs:dataPointWireframe>
+  <cs:dataTable>
+    <cs:lnRef idx="0"/>
+    <cs:fillRef idx="0"/>
+    <cs:effectRef idx="0"/>
+    <cs:fontRef idx="minor">
+      <a:schemeClr val="tx1">
+        <a:lumMod val="65000"/>
+        <a:lumOff val="35000"/>
+      </a:schemeClr>
+    </cs:fontRef>
+    <cs:spPr>
+      <a:noFill/>
+      <a:ln w="9525" cap="flat" cmpd="sng" algn="ctr">
+        <a:solidFill>
+          <a:schemeClr val="tx1">
+            <a:lumMod val="15000"/>
+            <a:lumOff val="85000"/>
+          </a:schemeClr>
+        </a:solidFill>
+        <a:round/>
+      </a:ln>
+    </cs:spPr>
+    <cs:defRPr sz="900" kern="1200"/>
+  </cs:dataTable>
+  <cs:downBar>
+    <cs:lnRef idx="0"/>
+    <cs:fillRef idx="0"/>
+    <cs:effectRef idx="0"/>
+    <cs:fontRef idx="minor">
+      <a:schemeClr val="dk1"/>
+    </cs:fontRef>
+    <cs:spPr>
+      <a:solidFill>
+        <a:schemeClr val="dk1">
+          <a:lumMod val="65000"/>
+          <a:lumOff val="35000"/>
+        </a:schemeClr>
+      </a:solidFill>
+      <a:ln w="9525">
+        <a:solidFill>
+          <a:schemeClr val="tx1">
+            <a:lumMod val="65000"/>
+            <a:lumOff val="35000"/>
+          </a:schemeClr>
+        </a:solidFill>
+      </a:ln>
+    </cs:spPr>
+  </cs:downBar>
+  <cs:dropLine>
+    <cs:lnRef idx="0"/>
+    <cs:fillRef idx="0"/>
+    <cs:effectRef idx="0"/>
+    <cs:fontRef idx="minor">
+      <a:schemeClr val="tx1"/>
+    </cs:fontRef>
+    <cs:spPr>
+      <a:ln w="9525" cap="flat" cmpd="sng" algn="ctr">
+        <a:solidFill>
+          <a:schemeClr val="tx1">
+            <a:lumMod val="35000"/>
+            <a:lumOff val="65000"/>
+          </a:schemeClr>
+        </a:solidFill>
+        <a:round/>
+      </a:ln>
+    </cs:spPr>
+  </cs:dropLine>
+  <cs:errorBar>
+    <cs:lnRef idx="0"/>
+    <cs:fillRef idx="0"/>
+    <cs:effectRef idx="0"/>
+    <cs:fontRef idx="minor">
+      <a:schemeClr val="tx1"/>
+    </cs:fontRef>
+    <cs:spPr>
+      <a:ln w="9525" cap="flat" cmpd="sng" algn="ctr">
+        <a:solidFill>
+          <a:schemeClr val="tx1">
+            <a:lumMod val="65000"/>
+            <a:lumOff val="35000"/>
+          </a:schemeClr>
+        </a:solidFill>
+        <a:round/>
+      </a:ln>
+    </cs:spPr>
+  </cs:errorBar>
+  <cs:floor>
+    <cs:lnRef idx="0"/>
+    <cs:fillRef idx="0"/>
+    <cs:effectRef idx="0"/>
+    <cs:fontRef idx="minor">
+      <a:schemeClr val="tx1"/>
+    </cs:fontRef>
+    <cs:spPr>
+      <a:noFill/>
+      <a:ln>
+        <a:noFill/>
+      </a:ln>
+    </cs:spPr>
+  </cs:floor>
+  <cs:gridlineMajor>
+    <cs:lnRef idx="0"/>
+    <cs:fillRef idx="0"/>
+    <cs:effectRef idx="0"/>
+    <cs:fontRef idx="minor">
+      <a:schemeClr val="tx1"/>
+    </cs:fontRef>
+    <cs:spPr>
+      <a:ln w="9525" cap="flat" cmpd="sng" algn="ctr">
+        <a:solidFill>
+          <a:schemeClr val="tx1">
+            <a:lumMod val="15000"/>
+            <a:lumOff val="85000"/>
+          </a:schemeClr>
+        </a:solidFill>
+        <a:round/>
+      </a:ln>
+    </cs:spPr>
+  </cs:gridlineMajor>
+  <cs:gridlineMinor>
+    <cs:lnRef idx="0"/>
+    <cs:fillRef idx="0"/>
+    <cs:effectRef idx="0"/>
+    <cs:fontRef idx="minor">
+      <a:schemeClr val="tx1"/>
+    </cs:fontRef>
+    <cs:spPr>
+      <a:ln w="9525" cap="flat" cmpd="sng" algn="ctr">
+        <a:solidFill>
+          <a:schemeClr val="tx1">
+            <a:lumMod val="5000"/>
+            <a:lumOff val="95000"/>
+          </a:schemeClr>
+        </a:solidFill>
+        <a:round/>
+      </a:ln>
+    </cs:spPr>
+  </cs:gridlineMinor>
+  <cs:hiLoLine>
+    <cs:lnRef idx="0"/>
+    <cs:fillRef idx="0"/>
+    <cs:effectRef idx="0"/>
+    <cs:fontRef idx="minor">
+      <a:schemeClr val="tx1"/>
+    </cs:fontRef>
+    <cs:spPr>
+      <a:ln w="9525" cap="flat" cmpd="sng" algn="ctr">
+        <a:solidFill>
+          <a:schemeClr val="tx1">
+            <a:lumMod val="75000"/>
+            <a:lumOff val="25000"/>
+          </a:schemeClr>
+        </a:solidFill>
+        <a:round/>
+      </a:ln>
+    </cs:spPr>
+  </cs:hiLoLine>
+  <cs:leaderLine>
+    <cs:lnRef idx="0"/>
+    <cs:fillRef idx="0"/>
+    <cs:effectRef idx="0"/>
+    <cs:fontRef idx="minor">
+      <a:schemeClr val="tx1"/>
+    </cs:fontRef>
+    <cs:spPr>
+      <a:ln w="9525" cap="flat" cmpd="sng" algn="ctr">
+        <a:solidFill>
+          <a:schemeClr val="tx1">
+            <a:lumMod val="35000"/>
+            <a:lumOff val="65000"/>
+          </a:schemeClr>
+        </a:solidFill>
+        <a:round/>
+      </a:ln>
+    </cs:spPr>
+  </cs:leaderLine>
+  <cs:legend>
+    <cs:lnRef idx="0"/>
+    <cs:fillRef idx="0"/>
+    <cs:effectRef idx="0"/>
+    <cs:fontRef idx="minor">
+      <a:schemeClr val="tx1">
+        <a:lumMod val="65000"/>
+        <a:lumOff val="35000"/>
+      </a:schemeClr>
+    </cs:fontRef>
+    <cs:defRPr sz="900" kern="1200"/>
+  </cs:legend>
+  <cs:plotArea mods="allowNoFillOverride allowNoLineOverride">
+    <cs:lnRef idx="0"/>
+    <cs:fillRef idx="0"/>
+    <cs:effectRef idx="0"/>
+    <cs:fontRef idx="minor">
+      <a:schemeClr val="tx1"/>
+    </cs:fontRef>
+  </cs:plotArea>
+  <cs:plotArea3D mods="allowNoFillOverride allowNoLineOverride">
+    <cs:lnRef idx="0"/>
+    <cs:fillRef idx="0"/>
+    <cs:effectRef idx="0"/>
+    <cs:fontRef idx="minor">
+      <a:schemeClr val="tx1"/>
+    </cs:fontRef>
+  </cs:plotArea3D>
+  <cs:seriesAxis>
+    <cs:lnRef idx="0"/>
+    <cs:fillRef idx="0"/>
+    <cs:effectRef idx="0"/>
+    <cs:fontRef idx="minor">
+      <a:schemeClr val="tx1">
+        <a:lumMod val="65000"/>
+        <a:lumOff val="35000"/>
+      </a:schemeClr>
+    </cs:fontRef>
+    <cs:defRPr sz="900" kern="1200"/>
+  </cs:seriesAxis>
+  <cs:seriesLine>
+    <cs:lnRef idx="0"/>
+    <cs:fillRef idx="0"/>
+    <cs:effectRef idx="0"/>
+    <cs:fontRef idx="minor">
+      <a:schemeClr val="tx1"/>
+    </cs:fontRef>
+    <cs:spPr>
+      <a:ln w="9525" cap="flat" cmpd="sng" algn="ctr">
+        <a:solidFill>
+          <a:schemeClr val="tx1">
+            <a:lumMod val="35000"/>
+            <a:lumOff val="65000"/>
+          </a:schemeClr>
+        </a:solidFill>
+        <a:round/>
+      </a:ln>
+    </cs:spPr>
+  </cs:seriesLine>
+  <cs:title>
+    <cs:lnRef idx="0"/>
+    <cs:fillRef idx="0"/>
+    <cs:effectRef idx="0"/>
+    <cs:fontRef idx="minor">
+      <a:schemeClr val="tx1">
+        <a:lumMod val="65000"/>
+        <a:lumOff val="35000"/>
+      </a:schemeClr>
+    </cs:fontRef>
+    <cs:defRPr sz="1400" b="0" kern="1200" spc="0" baseline="0"/>
+  </cs:title>
+  <cs:trendline>
+    <cs:lnRef idx="0">
+      <cs:styleClr val="auto"/>
+    </cs:lnRef>
+    <cs:fillRef idx="0"/>
+    <cs:effectRef idx="0"/>
+    <cs:fontRef idx="minor">
+      <a:schemeClr val="tx1"/>
+    </cs:fontRef>
+    <cs:spPr>
+      <a:ln w="19050" cap="rnd">
+        <a:solidFill>
+          <a:schemeClr val="phClr"/>
+        </a:solidFill>
+        <a:prstDash val="sysDot"/>
+      </a:ln>
+    </cs:spPr>
+  </cs:trendline>
+  <cs:trendlineLabel>
+    <cs:lnRef idx="0"/>
+    <cs:fillRef idx="0"/>
+    <cs:effectRef idx="0"/>
+    <cs:fontRef idx="minor">
+      <a:schemeClr val="tx1">
+        <a:lumMod val="65000"/>
+        <a:lumOff val="35000"/>
+      </a:schemeClr>
+    </cs:fontRef>
+    <cs:defRPr sz="900" kern="1200"/>
+  </cs:trendlineLabel>
+  <cs:upBar>
+    <cs:lnRef idx="0"/>
+    <cs:fillRef idx="0"/>
+    <cs:effectRef idx="0"/>
+    <cs:fontRef idx="minor">
+      <a:schemeClr val="dk1"/>
+    </cs:fontRef>
+    <cs:spPr>
+      <a:solidFill>
+        <a:schemeClr val="lt1"/>
+      </a:solidFill>
+      <a:ln w="9525">
+        <a:solidFill>
+          <a:schemeClr val="tx1">
+            <a:lumMod val="15000"/>
+            <a:lumOff val="85000"/>
+          </a:schemeClr>
+        </a:solidFill>
+      </a:ln>
+    </cs:spPr>
+  </cs:upBar>
+  <cs:valueAxis>
+    <cs:lnRef idx="0"/>
+    <cs:fillRef idx="0"/>
+    <cs:effectRef idx="0"/>
+    <cs:fontRef idx="minor">
+      <a:schemeClr val="tx1">
+        <a:lumMod val="65000"/>
+        <a:lumOff val="35000"/>
+      </a:schemeClr>
+    </cs:fontRef>
+    <cs:defRPr sz="900" kern="1200"/>
+  </cs:valueAxis>
+  <cs:wall>
+    <cs:lnRef idx="0"/>
+    <cs:fillRef idx="0"/>
+    <cs:effectRef idx="0"/>
+    <cs:fontRef idx="minor">
+      <a:schemeClr val="tx1"/>
+    </cs:fontRef>
+    <cs:spPr>
+      <a:noFill/>
+      <a:ln>
+        <a:noFill/>
+      </a:ln>
+    </cs:spPr>
+  </cs:wall>
+</cs:chartStyle>
+</file>
+
 <file path=word/glossary/document.xml><?xml version="1.0" encoding="utf-8"?>
 <w:glossaryDocument xmlns:wpc="http://schemas.microsoft.com/office/word/2010/wordprocessingCanvas" xmlns:cx="http://schemas.microsoft.com/office/drawing/2014/chartex" xmlns:cx1="http://schemas.microsoft.com/office/drawing/2015/9/8/chartex" xmlns:cx2="http://schemas.microsoft.com/office/drawing/2015/10/21/chartex" xmlns:mc="http://schemas.openxmlformats.org/markup-compatibility/2006" xmlns:o="urn:schemas-microsoft-com:office:office" xmlns:r="http://schemas.openxmlformats.org/officeDocument/2006/relationships" xmlns:m="http://schemas.openxmlformats.org/officeDocument/2006/math" xmlns:v="urn:schemas-microsoft-com:vml" xmlns:wp14="http://schemas.microsoft.com/office/word/2010/wordprocessingDrawing" xmlns:wp="http://schemas.openxmlformats.org/drawingml/2006/wordprocessingDrawing" xmlns:w10="urn:schemas-microsoft-com:office:word" xmlns:w="http://schemas.openxmlformats.org/wordprocessingml/2006/main" xmlns:w14="http://schemas.microsoft.com/office/word/2010/wordml" xmlns:w15="http://schemas.microsoft.com/office/word/2012/wordml" xmlns:w16se="http://schemas.microsoft.com/office/word/2015/wordml/symex" xmlns:wpg="http://schemas.microsoft.com/office/word/2010/wordprocessingGroup" xmlns:wpi="http://schemas.microsoft.com/office/word/2010/wordprocessingInk" xmlns:wne="http://schemas.microsoft.com/office/word/2006/wordml" xmlns:wps="http://schemas.microsoft.com/office/word/2010/wordprocessingShape" mc:Ignorable="w14 w15 w16se wp14">
   <w:docParts>
@@ -7192,7 +8147,7 @@
     <w:charset w:val="00"/>
     <w:family w:val="roman"/>
     <w:pitch w:val="variable"/>
-    <w:sig w:usb0="E0002AFF" w:usb1="C0007843" w:usb2="00000009" w:usb3="00000000" w:csb0="000001FF" w:csb1="00000000"/>
+    <w:sig w:usb0="E0002EFF" w:usb1="C000785B" w:usb2="00000009" w:usb3="00000000" w:csb0="000001FF" w:csb1="00000000"/>
   </w:font>
   <w:font w:name="Symbol">
     <w:panose1 w:val="05050102010706020507"/>
@@ -7234,14 +8189,14 @@
     <w:charset w:val="00"/>
     <w:family w:val="swiss"/>
     <w:pitch w:val="variable"/>
-    <w:sig w:usb0="E0002AFF" w:usb1="4000ACFF" w:usb2="00000001" w:usb3="00000000" w:csb0="000001FF" w:csb1="00000000"/>
+    <w:sig w:usb0="E0002AFF" w:usb1="C000247B" w:usb2="00000009" w:usb3="00000000" w:csb0="000001FF" w:csb1="00000000"/>
   </w:font>
   <w:font w:name="Calibri Light">
     <w:panose1 w:val="020F0302020204030204"/>
     <w:charset w:val="00"/>
     <w:family w:val="swiss"/>
     <w:pitch w:val="variable"/>
-    <w:sig w:usb0="A0002AEF" w:usb1="4000207B" w:usb2="00000000" w:usb3="00000000" w:csb0="000001FF" w:csb1="00000000"/>
+    <w:sig w:usb0="E0002AFF" w:usb1="C000247B" w:usb2="00000009" w:usb3="00000000" w:csb0="000001FF" w:csb1="00000000"/>
   </w:font>
 </w:fonts>
 </file>
@@ -7293,6 +8248,7 @@
     <w:rsid w:val="008B7524"/>
     <w:rsid w:val="00AD74C7"/>
     <w:rsid w:val="00CD61B2"/>
+    <w:rsid w:val="00EA6081"/>
     <w:rsid w:val="00F254E8"/>
   </w:rsids>
   <m:mathPr>
@@ -8183,7 +9139,7 @@
 </file>
 
 <file path=customXml/itemProps3.xml><?xml version="1.0" encoding="utf-8"?>
-<ds:datastoreItem xmlns:ds="http://schemas.openxmlformats.org/officeDocument/2006/customXml" ds:itemID="{AB568753-172C-45C6-8B82-9D1E10186E96}">
+<ds:datastoreItem xmlns:ds="http://schemas.openxmlformats.org/officeDocument/2006/customXml" ds:itemID="{3F4F4B16-A341-4577-A2AD-D1AF5803DA7E}">
   <ds:schemaRefs>
     <ds:schemaRef ds:uri="http://schemas.openxmlformats.org/officeDocument/2006/bibliography"/>
   </ds:schemaRefs>

</xml_diff>